<commit_message>
UML y casos de uso actualizados
</commit_message>
<xml_diff>
--- a/Casos de uso alquilres temporarios.docx
+++ b/Casos de uso alquilres temporarios.docx
@@ -10,18 +10,569 @@
         <mc:AlternateContent>
           <mc:Choice Requires="wps">
             <w:drawing>
-              <wp:anchor distT="0" distB="0" distL="114300" distR="114300" simplePos="0" relativeHeight="251658255" behindDoc="0" locked="0" layoutInCell="1" allowOverlap="1" wp14:anchorId="3255D365" wp14:editId="68038F23">
+              <wp:anchor distT="0" distB="0" distL="114300" distR="114300" simplePos="0" relativeHeight="251664384" behindDoc="0" locked="0" layoutInCell="1" allowOverlap="1" wp14:anchorId="6A695A2C" wp14:editId="401E8132">
                 <wp:simplePos x="0" y="0"/>
                 <wp:positionH relativeFrom="column">
-                  <wp:posOffset>4040505</wp:posOffset>
+                  <wp:posOffset>2992755</wp:posOffset>
                 </wp:positionH>
                 <wp:positionV relativeFrom="paragraph">
-                  <wp:posOffset>1355725</wp:posOffset>
+                  <wp:posOffset>2156758</wp:posOffset>
                 </wp:positionV>
-                <wp:extent cx="198120" cy="1440180"/>
-                <wp:effectExtent l="0" t="0" r="30480" b="26670"/>
+                <wp:extent cx="1463040" cy="289560"/>
+                <wp:effectExtent l="0" t="0" r="22860" b="15240"/>
                 <wp:wrapNone/>
-                <wp:docPr id="75112389" name="Conector recto 75112389"/>
+                <wp:docPr id="1895250656" name="Cuadro de texto 1895250656"/>
+                <wp:cNvGraphicFramePr/>
+                <a:graphic xmlns:a="http://schemas.openxmlformats.org/drawingml/2006/main">
+                  <a:graphicData uri="http://schemas.microsoft.com/office/word/2010/wordprocessingShape">
+                    <wps:wsp>
+                      <wps:cNvSpPr txBox="1"/>
+                      <wps:spPr>
+                        <a:xfrm>
+                          <a:off x="0" y="0"/>
+                          <a:ext cx="1463040" cy="289560"/>
+                        </a:xfrm>
+                        <a:prstGeom prst="rect">
+                          <a:avLst/>
+                        </a:prstGeom>
+                        <a:solidFill>
+                          <a:schemeClr val="lt1"/>
+                        </a:solidFill>
+                        <a:ln w="6350">
+                          <a:solidFill>
+                            <a:prstClr val="black"/>
+                          </a:solidFill>
+                        </a:ln>
+                      </wps:spPr>
+                      <wps:txbx>
+                        <w:txbxContent>
+                          <w:p>
+                            <w:pPr>
+                              <w:rPr>
+                                <w:lang w:val="es-MX"/>
+                              </w:rPr>
+                            </w:pPr>
+                            <w:r>
+                              <w:rPr>
+                                <w:lang w:val="es-MX"/>
+                              </w:rPr>
+                              <w:t>Canc</w:t>
+                            </w:r>
+                            <w:r>
+                              <w:rPr>
+                                <w:noProof/>
+                                <w:lang w:val="es-MX"/>
+                              </w:rPr>
+                              <w:t>elar reserva</w:t>
+                            </w:r>
+                          </w:p>
+                        </w:txbxContent>
+                      </wps:txbx>
+                      <wps:bodyPr rot="0" spcFirstLastPara="0" vertOverflow="overflow" horzOverflow="overflow" vert="horz" wrap="square" lIns="91440" tIns="45720" rIns="91440" bIns="45720" numCol="1" spcCol="0" rtlCol="0" fromWordArt="0" anchor="t" anchorCtr="0" forceAA="0" compatLnSpc="1">
+                        <a:prstTxWarp prst="textNoShape">
+                          <a:avLst/>
+                        </a:prstTxWarp>
+                        <a:noAutofit/>
+                      </wps:bodyPr>
+                    </wps:wsp>
+                  </a:graphicData>
+                </a:graphic>
+                <wp14:sizeRelH relativeFrom="margin">
+                  <wp14:pctWidth>0</wp14:pctWidth>
+                </wp14:sizeRelH>
+                <wp14:sizeRelV relativeFrom="margin">
+                  <wp14:pctHeight>0</wp14:pctHeight>
+                </wp14:sizeRelV>
+              </wp:anchor>
+            </w:drawing>
+          </mc:Choice>
+          <mc:Fallback>
+            <w:pict>
+              <v:shapetype w14:anchorId="6A695A2C" id="_x0000_t202" coordsize="21600,21600" o:spt="202" path="m,l,21600r21600,l21600,xe">
+                <v:stroke joinstyle="miter"/>
+                <v:path gradientshapeok="t" o:connecttype="rect"/>
+              </v:shapetype>
+              <v:shape id="Cuadro de texto 1895250656" o:spid="_x0000_s1026" type="#_x0000_t202" style="position:absolute;margin-left:235.65pt;margin-top:169.8pt;width:115.2pt;height:22.8pt;z-index:251664384;visibility:visible;mso-wrap-style:square;mso-width-percent:0;mso-height-percent:0;mso-wrap-distance-left:9pt;mso-wrap-distance-top:0;mso-wrap-distance-right:9pt;mso-wrap-distance-bottom:0;mso-position-horizontal:absolute;mso-position-horizontal-relative:text;mso-position-vertical:absolute;mso-position-vertical-relative:text;mso-width-percent:0;mso-height-percent:0;mso-width-relative:margin;mso-height-relative:margin;v-text-anchor:top" o:gfxdata="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" fillcolor="white [3201]" strokeweight=".5pt">
+                <v:textbox>
+                  <w:txbxContent>
+                    <w:p>
+                      <w:pPr>
+                        <w:rPr>
+                          <w:lang w:val="es-MX"/>
+                        </w:rPr>
+                      </w:pPr>
+                      <w:r>
+                        <w:rPr>
+                          <w:lang w:val="es-MX"/>
+                        </w:rPr>
+                        <w:t>Canc</w:t>
+                      </w:r>
+                      <w:r>
+                        <w:rPr>
+                          <w:noProof/>
+                          <w:lang w:val="es-MX"/>
+                        </w:rPr>
+                        <w:t>elar reserva</w:t>
+                      </w:r>
+                    </w:p>
+                  </w:txbxContent>
+                </v:textbox>
+              </v:shape>
+            </w:pict>
+          </mc:Fallback>
+        </mc:AlternateContent>
+      </w:r>
+      <w:r>
+        <w:rPr>
+          <w:noProof/>
+        </w:rPr>
+        <mc:AlternateContent>
+          <mc:Choice Requires="wps">
+            <w:drawing>
+              <wp:anchor distT="0" distB="0" distL="114300" distR="114300" simplePos="0" relativeHeight="251683840" behindDoc="0" locked="0" layoutInCell="1" allowOverlap="1" wp14:anchorId="4383A0F6" wp14:editId="7C10A772">
+                <wp:simplePos x="0" y="0"/>
+                <wp:positionH relativeFrom="column">
+                  <wp:posOffset>1134147</wp:posOffset>
+                </wp:positionH>
+                <wp:positionV relativeFrom="paragraph">
+                  <wp:posOffset>2363358</wp:posOffset>
+                </wp:positionV>
+                <wp:extent cx="1900518" cy="578223"/>
+                <wp:effectExtent l="0" t="0" r="81280" b="88900"/>
+                <wp:wrapNone/>
+                <wp:docPr id="679501357" name="Conector recto 9"/>
+                <wp:cNvGraphicFramePr/>
+                <a:graphic xmlns:a="http://schemas.openxmlformats.org/drawingml/2006/main">
+                  <a:graphicData uri="http://schemas.microsoft.com/office/word/2010/wordprocessingShape">
+                    <wps:wsp>
+                      <wps:cNvCnPr/>
+                      <wps:spPr>
+                        <a:xfrm>
+                          <a:off x="0" y="0"/>
+                          <a:ext cx="1900518" cy="578223"/>
+                        </a:xfrm>
+                        <a:prstGeom prst="line">
+                          <a:avLst/>
+                        </a:prstGeom>
+                        <a:ln w="9525" cap="flat" cmpd="sng" algn="ctr">
+                          <a:solidFill>
+                            <a:schemeClr val="accent5"/>
+                          </a:solidFill>
+                          <a:prstDash val="solid"/>
+                          <a:round/>
+                          <a:headEnd type="none" w="med" len="med"/>
+                          <a:tailEnd type="arrow" w="med" len="med"/>
+                        </a:ln>
+                      </wps:spPr>
+                      <wps:style>
+                        <a:lnRef idx="0">
+                          <a:scrgbClr r="0" g="0" b="0"/>
+                        </a:lnRef>
+                        <a:fillRef idx="0">
+                          <a:scrgbClr r="0" g="0" b="0"/>
+                        </a:fillRef>
+                        <a:effectRef idx="0">
+                          <a:scrgbClr r="0" g="0" b="0"/>
+                        </a:effectRef>
+                        <a:fontRef idx="minor">
+                          <a:schemeClr val="tx1"/>
+                        </a:fontRef>
+                      </wps:style>
+                      <wps:bodyPr/>
+                    </wps:wsp>
+                  </a:graphicData>
+                </a:graphic>
+              </wp:anchor>
+            </w:drawing>
+          </mc:Choice>
+          <mc:Fallback>
+            <w:pict>
+              <v:line w14:anchorId="3B72A9AD" id="Conector recto 9" o:spid="_x0000_s1026" style="position:absolute;z-index:251683840;visibility:visible;mso-wrap-style:square;mso-wrap-distance-left:9pt;mso-wrap-distance-top:0;mso-wrap-distance-right:9pt;mso-wrap-distance-bottom:0;mso-position-horizontal:absolute;mso-position-horizontal-relative:text;mso-position-vertical:absolute;mso-position-vertical-relative:text" from="89.3pt,186.1pt" to="238.95pt,231.65pt" o:gfxdata="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" strokecolor="#5b9bd5 [3208]">
+                <v:stroke endarrow="open"/>
+              </v:line>
+            </w:pict>
+          </mc:Fallback>
+        </mc:AlternateContent>
+      </w:r>
+      <w:r>
+        <w:rPr>
+          <w:noProof/>
+        </w:rPr>
+        <mc:AlternateContent>
+          <mc:Choice Requires="wps">
+            <w:drawing>
+              <wp:anchor distT="0" distB="0" distL="114300" distR="114300" simplePos="0" relativeHeight="251682816" behindDoc="0" locked="0" layoutInCell="1" allowOverlap="1" wp14:anchorId="02C66366" wp14:editId="6BDBCCDB">
+                <wp:simplePos x="0" y="0"/>
+                <wp:positionH relativeFrom="column">
+                  <wp:posOffset>1125183</wp:posOffset>
+                </wp:positionH>
+                <wp:positionV relativeFrom="paragraph">
+                  <wp:posOffset>2255781</wp:posOffset>
+                </wp:positionV>
+                <wp:extent cx="1864658" cy="17930"/>
+                <wp:effectExtent l="0" t="76200" r="21590" b="115570"/>
+                <wp:wrapNone/>
+                <wp:docPr id="1905419713" name="Conector recto 8"/>
+                <wp:cNvGraphicFramePr/>
+                <a:graphic xmlns:a="http://schemas.openxmlformats.org/drawingml/2006/main">
+                  <a:graphicData uri="http://schemas.microsoft.com/office/word/2010/wordprocessingShape">
+                    <wps:wsp>
+                      <wps:cNvCnPr/>
+                      <wps:spPr>
+                        <a:xfrm>
+                          <a:off x="0" y="0"/>
+                          <a:ext cx="1864658" cy="17930"/>
+                        </a:xfrm>
+                        <a:prstGeom prst="line">
+                          <a:avLst/>
+                        </a:prstGeom>
+                        <a:ln w="9525" cap="flat" cmpd="sng" algn="ctr">
+                          <a:solidFill>
+                            <a:schemeClr val="accent5"/>
+                          </a:solidFill>
+                          <a:prstDash val="solid"/>
+                          <a:round/>
+                          <a:headEnd type="none" w="med" len="med"/>
+                          <a:tailEnd type="arrow" w="med" len="med"/>
+                        </a:ln>
+                      </wps:spPr>
+                      <wps:style>
+                        <a:lnRef idx="0">
+                          <a:scrgbClr r="0" g="0" b="0"/>
+                        </a:lnRef>
+                        <a:fillRef idx="0">
+                          <a:scrgbClr r="0" g="0" b="0"/>
+                        </a:fillRef>
+                        <a:effectRef idx="0">
+                          <a:scrgbClr r="0" g="0" b="0"/>
+                        </a:effectRef>
+                        <a:fontRef idx="minor">
+                          <a:schemeClr val="tx1"/>
+                        </a:fontRef>
+                      </wps:style>
+                      <wps:bodyPr/>
+                    </wps:wsp>
+                  </a:graphicData>
+                </a:graphic>
+              </wp:anchor>
+            </w:drawing>
+          </mc:Choice>
+          <mc:Fallback>
+            <w:pict>
+              <v:line w14:anchorId="4135086B" id="Conector recto 8" o:spid="_x0000_s1026" style="position:absolute;z-index:251682816;visibility:visible;mso-wrap-style:square;mso-wrap-distance-left:9pt;mso-wrap-distance-top:0;mso-wrap-distance-right:9pt;mso-wrap-distance-bottom:0;mso-position-horizontal:absolute;mso-position-horizontal-relative:text;mso-position-vertical:absolute;mso-position-vertical-relative:text" from="88.6pt,177.6pt" to="235.4pt,179pt" o:gfxdata="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" strokecolor="#5b9bd5 [3208]">
+                <v:stroke endarrow="open"/>
+              </v:line>
+            </w:pict>
+          </mc:Fallback>
+        </mc:AlternateContent>
+      </w:r>
+      <w:r>
+        <w:rPr>
+          <w:noProof/>
+        </w:rPr>
+        <mc:AlternateContent>
+          <mc:Choice Requires="wps">
+            <w:drawing>
+              <wp:anchor distT="0" distB="0" distL="114300" distR="114300" simplePos="0" relativeHeight="251681792" behindDoc="0" locked="0" layoutInCell="1" allowOverlap="1" wp14:anchorId="748CA8E4" wp14:editId="342C26E9">
+                <wp:simplePos x="0" y="0"/>
+                <wp:positionH relativeFrom="column">
+                  <wp:posOffset>1129664</wp:posOffset>
+                </wp:positionH>
+                <wp:positionV relativeFrom="paragraph">
+                  <wp:posOffset>1735829</wp:posOffset>
+                </wp:positionV>
+                <wp:extent cx="1869141" cy="416858"/>
+                <wp:effectExtent l="0" t="57150" r="17145" b="21590"/>
+                <wp:wrapNone/>
+                <wp:docPr id="1672459946" name="Conector recto 7"/>
+                <wp:cNvGraphicFramePr/>
+                <a:graphic xmlns:a="http://schemas.openxmlformats.org/drawingml/2006/main">
+                  <a:graphicData uri="http://schemas.microsoft.com/office/word/2010/wordprocessingShape">
+                    <wps:wsp>
+                      <wps:cNvCnPr/>
+                      <wps:spPr>
+                        <a:xfrm flipV="1">
+                          <a:off x="0" y="0"/>
+                          <a:ext cx="1869141" cy="416858"/>
+                        </a:xfrm>
+                        <a:prstGeom prst="line">
+                          <a:avLst/>
+                        </a:prstGeom>
+                        <a:ln w="9525" cap="flat" cmpd="sng" algn="ctr">
+                          <a:solidFill>
+                            <a:schemeClr val="accent5"/>
+                          </a:solidFill>
+                          <a:prstDash val="solid"/>
+                          <a:round/>
+                          <a:headEnd type="none" w="med" len="med"/>
+                          <a:tailEnd type="arrow" w="med" len="med"/>
+                        </a:ln>
+                      </wps:spPr>
+                      <wps:style>
+                        <a:lnRef idx="0">
+                          <a:scrgbClr r="0" g="0" b="0"/>
+                        </a:lnRef>
+                        <a:fillRef idx="0">
+                          <a:scrgbClr r="0" g="0" b="0"/>
+                        </a:fillRef>
+                        <a:effectRef idx="0">
+                          <a:scrgbClr r="0" g="0" b="0"/>
+                        </a:effectRef>
+                        <a:fontRef idx="minor">
+                          <a:schemeClr val="tx1"/>
+                        </a:fontRef>
+                      </wps:style>
+                      <wps:bodyPr/>
+                    </wps:wsp>
+                  </a:graphicData>
+                </a:graphic>
+              </wp:anchor>
+            </w:drawing>
+          </mc:Choice>
+          <mc:Fallback>
+            <w:pict>
+              <v:line w14:anchorId="1115D553" id="Conector recto 7" o:spid="_x0000_s1026" style="position:absolute;flip:y;z-index:251681792;visibility:visible;mso-wrap-style:square;mso-wrap-distance-left:9pt;mso-wrap-distance-top:0;mso-wrap-distance-right:9pt;mso-wrap-distance-bottom:0;mso-position-horizontal:absolute;mso-position-horizontal-relative:text;mso-position-vertical:absolute;mso-position-vertical-relative:text" from="88.95pt,136.7pt" to="236.15pt,169.5pt" o:gfxdata="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" strokecolor="#5b9bd5 [3208]">
+                <v:stroke endarrow="open"/>
+              </v:line>
+            </w:pict>
+          </mc:Fallback>
+        </mc:AlternateContent>
+      </w:r>
+      <w:r>
+        <w:rPr>
+          <w:noProof/>
+        </w:rPr>
+        <mc:AlternateContent>
+          <mc:Choice Requires="wps">
+            <w:drawing>
+              <wp:anchor distT="0" distB="0" distL="114300" distR="114300" simplePos="0" relativeHeight="251680768" behindDoc="0" locked="0" layoutInCell="1" allowOverlap="1" wp14:anchorId="7CC582D8" wp14:editId="1F1CAFB6">
+                <wp:simplePos x="0" y="0"/>
+                <wp:positionH relativeFrom="column">
+                  <wp:posOffset>1138629</wp:posOffset>
+                </wp:positionH>
+                <wp:positionV relativeFrom="paragraph">
+                  <wp:posOffset>1175534</wp:posOffset>
+                </wp:positionV>
+                <wp:extent cx="1873623" cy="909918"/>
+                <wp:effectExtent l="0" t="38100" r="50800" b="24130"/>
+                <wp:wrapNone/>
+                <wp:docPr id="40966528" name="Conector recto 6"/>
+                <wp:cNvGraphicFramePr/>
+                <a:graphic xmlns:a="http://schemas.openxmlformats.org/drawingml/2006/main">
+                  <a:graphicData uri="http://schemas.microsoft.com/office/word/2010/wordprocessingShape">
+                    <wps:wsp>
+                      <wps:cNvCnPr/>
+                      <wps:spPr>
+                        <a:xfrm flipV="1">
+                          <a:off x="0" y="0"/>
+                          <a:ext cx="1873623" cy="909918"/>
+                        </a:xfrm>
+                        <a:prstGeom prst="line">
+                          <a:avLst/>
+                        </a:prstGeom>
+                        <a:ln w="9525" cap="flat" cmpd="sng" algn="ctr">
+                          <a:solidFill>
+                            <a:schemeClr val="accent5"/>
+                          </a:solidFill>
+                          <a:prstDash val="solid"/>
+                          <a:round/>
+                          <a:headEnd type="none" w="med" len="med"/>
+                          <a:tailEnd type="arrow" w="med" len="med"/>
+                        </a:ln>
+                      </wps:spPr>
+                      <wps:style>
+                        <a:lnRef idx="0">
+                          <a:scrgbClr r="0" g="0" b="0"/>
+                        </a:lnRef>
+                        <a:fillRef idx="0">
+                          <a:scrgbClr r="0" g="0" b="0"/>
+                        </a:fillRef>
+                        <a:effectRef idx="0">
+                          <a:scrgbClr r="0" g="0" b="0"/>
+                        </a:effectRef>
+                        <a:fontRef idx="minor">
+                          <a:schemeClr val="tx1"/>
+                        </a:fontRef>
+                      </wps:style>
+                      <wps:bodyPr/>
+                    </wps:wsp>
+                  </a:graphicData>
+                </a:graphic>
+              </wp:anchor>
+            </w:drawing>
+          </mc:Choice>
+          <mc:Fallback>
+            <w:pict>
+              <v:line w14:anchorId="488DB8F5" id="Conector recto 6" o:spid="_x0000_s1026" style="position:absolute;flip:y;z-index:251680768;visibility:visible;mso-wrap-style:square;mso-wrap-distance-left:9pt;mso-wrap-distance-top:0;mso-wrap-distance-right:9pt;mso-wrap-distance-bottom:0;mso-position-horizontal:absolute;mso-position-horizontal-relative:text;mso-position-vertical:absolute;mso-position-vertical-relative:text" from="89.65pt,92.55pt" to="237.2pt,164.2pt" o:gfxdata="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" strokecolor="#5b9bd5 [3208]">
+                <v:stroke endarrow="open"/>
+              </v:line>
+            </w:pict>
+          </mc:Fallback>
+        </mc:AlternateContent>
+      </w:r>
+      <w:r>
+        <w:rPr>
+          <w:noProof/>
+        </w:rPr>
+        <mc:AlternateContent>
+          <mc:Choice Requires="wps">
+            <w:drawing>
+              <wp:anchor distT="0" distB="0" distL="114300" distR="114300" simplePos="0" relativeHeight="251679744" behindDoc="0" locked="0" layoutInCell="1" allowOverlap="1" wp14:anchorId="410CB86A" wp14:editId="284F75C9">
+                <wp:simplePos x="0" y="0"/>
+                <wp:positionH relativeFrom="column">
+                  <wp:posOffset>1129665</wp:posOffset>
+                </wp:positionH>
+                <wp:positionV relativeFrom="paragraph">
+                  <wp:posOffset>686958</wp:posOffset>
+                </wp:positionV>
+                <wp:extent cx="1864360" cy="1290918"/>
+                <wp:effectExtent l="0" t="38100" r="59690" b="24130"/>
+                <wp:wrapNone/>
+                <wp:docPr id="1807116947" name="Conector recto 5"/>
+                <wp:cNvGraphicFramePr/>
+                <a:graphic xmlns:a="http://schemas.openxmlformats.org/drawingml/2006/main">
+                  <a:graphicData uri="http://schemas.microsoft.com/office/word/2010/wordprocessingShape">
+                    <wps:wsp>
+                      <wps:cNvCnPr/>
+                      <wps:spPr>
+                        <a:xfrm flipV="1">
+                          <a:off x="0" y="0"/>
+                          <a:ext cx="1864360" cy="1290918"/>
+                        </a:xfrm>
+                        <a:prstGeom prst="line">
+                          <a:avLst/>
+                        </a:prstGeom>
+                        <a:ln w="9525" cap="flat" cmpd="sng" algn="ctr">
+                          <a:solidFill>
+                            <a:schemeClr val="accent5"/>
+                          </a:solidFill>
+                          <a:prstDash val="solid"/>
+                          <a:round/>
+                          <a:headEnd type="none" w="med" len="med"/>
+                          <a:tailEnd type="arrow" w="med" len="med"/>
+                        </a:ln>
+                      </wps:spPr>
+                      <wps:style>
+                        <a:lnRef idx="0">
+                          <a:scrgbClr r="0" g="0" b="0"/>
+                        </a:lnRef>
+                        <a:fillRef idx="0">
+                          <a:scrgbClr r="0" g="0" b="0"/>
+                        </a:fillRef>
+                        <a:effectRef idx="0">
+                          <a:scrgbClr r="0" g="0" b="0"/>
+                        </a:effectRef>
+                        <a:fontRef idx="minor">
+                          <a:schemeClr val="tx1"/>
+                        </a:fontRef>
+                      </wps:style>
+                      <wps:bodyPr/>
+                    </wps:wsp>
+                  </a:graphicData>
+                </a:graphic>
+              </wp:anchor>
+            </w:drawing>
+          </mc:Choice>
+          <mc:Fallback>
+            <w:pict>
+              <v:line w14:anchorId="25045E70" id="Conector recto 5" o:spid="_x0000_s1026" style="position:absolute;flip:y;z-index:251679744;visibility:visible;mso-wrap-style:square;mso-wrap-distance-left:9pt;mso-wrap-distance-top:0;mso-wrap-distance-right:9pt;mso-wrap-distance-bottom:0;mso-position-horizontal:absolute;mso-position-horizontal-relative:text;mso-position-vertical:absolute;mso-position-vertical-relative:text" from="88.95pt,54.1pt" to="235.75pt,155.75pt" o:gfxdata="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" strokecolor="#5b9bd5 [3208]">
+                <v:stroke endarrow="open"/>
+              </v:line>
+            </w:pict>
+          </mc:Fallback>
+        </mc:AlternateContent>
+      </w:r>
+      <w:r>
+        <w:rPr>
+          <w:noProof/>
+        </w:rPr>
+        <mc:AlternateContent>
+          <mc:Choice Requires="wps">
+            <w:drawing>
+              <wp:anchor distT="0" distB="0" distL="114300" distR="114300" simplePos="0" relativeHeight="251678720" behindDoc="0" locked="0" layoutInCell="1" allowOverlap="1" wp14:anchorId="7F67BB10" wp14:editId="64EB5E34">
+                <wp:simplePos x="0" y="0"/>
+                <wp:positionH relativeFrom="column">
+                  <wp:posOffset>1129664</wp:posOffset>
+                </wp:positionH>
+                <wp:positionV relativeFrom="paragraph">
+                  <wp:posOffset>171487</wp:posOffset>
+                </wp:positionV>
+                <wp:extent cx="1864659" cy="1595718"/>
+                <wp:effectExtent l="0" t="38100" r="59690" b="24130"/>
+                <wp:wrapNone/>
+                <wp:docPr id="79736701" name="Conector recto 4"/>
+                <wp:cNvGraphicFramePr/>
+                <a:graphic xmlns:a="http://schemas.openxmlformats.org/drawingml/2006/main">
+                  <a:graphicData uri="http://schemas.microsoft.com/office/word/2010/wordprocessingShape">
+                    <wps:wsp>
+                      <wps:cNvCnPr/>
+                      <wps:spPr>
+                        <a:xfrm flipV="1">
+                          <a:off x="0" y="0"/>
+                          <a:ext cx="1864659" cy="1595718"/>
+                        </a:xfrm>
+                        <a:prstGeom prst="line">
+                          <a:avLst/>
+                        </a:prstGeom>
+                        <a:ln w="9525" cap="flat" cmpd="sng" algn="ctr">
+                          <a:solidFill>
+                            <a:schemeClr val="accent5"/>
+                          </a:solidFill>
+                          <a:prstDash val="solid"/>
+                          <a:round/>
+                          <a:headEnd type="none" w="med" len="med"/>
+                          <a:tailEnd type="arrow" w="med" len="med"/>
+                        </a:ln>
+                      </wps:spPr>
+                      <wps:style>
+                        <a:lnRef idx="0">
+                          <a:scrgbClr r="0" g="0" b="0"/>
+                        </a:lnRef>
+                        <a:fillRef idx="0">
+                          <a:scrgbClr r="0" g="0" b="0"/>
+                        </a:fillRef>
+                        <a:effectRef idx="0">
+                          <a:scrgbClr r="0" g="0" b="0"/>
+                        </a:effectRef>
+                        <a:fontRef idx="minor">
+                          <a:schemeClr val="tx1"/>
+                        </a:fontRef>
+                      </wps:style>
+                      <wps:bodyPr/>
+                    </wps:wsp>
+                  </a:graphicData>
+                </a:graphic>
+              </wp:anchor>
+            </w:drawing>
+          </mc:Choice>
+          <mc:Fallback>
+            <w:pict>
+              <v:line w14:anchorId="1880415A" id="Conector recto 4" o:spid="_x0000_s1026" style="position:absolute;flip:y;z-index:251678720;visibility:visible;mso-wrap-style:square;mso-wrap-distance-left:9pt;mso-wrap-distance-top:0;mso-wrap-distance-right:9pt;mso-wrap-distance-bottom:0;mso-position-horizontal:absolute;mso-position-horizontal-relative:text;mso-position-vertical:absolute;mso-position-vertical-relative:text" from="88.95pt,13.5pt" to="235.75pt,139.15pt" o:gfxdata="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" strokecolor="#5b9bd5 [3208]">
+                <v:stroke endarrow="open"/>
+              </v:line>
+            </w:pict>
+          </mc:Fallback>
+        </mc:AlternateContent>
+      </w:r>
+      <w:r>
+        <w:rPr>
+          <w:noProof/>
+        </w:rPr>
+        <mc:AlternateContent>
+          <mc:Choice Requires="wps">
+            <w:drawing>
+              <wp:anchor distT="0" distB="0" distL="114300" distR="114300" simplePos="0" relativeHeight="251677696" behindDoc="0" locked="0" layoutInCell="1" allowOverlap="1" wp14:anchorId="42F527DA" wp14:editId="74E1ABAB">
+                <wp:simplePos x="0" y="0"/>
+                <wp:positionH relativeFrom="column">
+                  <wp:posOffset>3500830</wp:posOffset>
+                </wp:positionH>
+                <wp:positionV relativeFrom="paragraph">
+                  <wp:posOffset>1341381</wp:posOffset>
+                </wp:positionV>
+                <wp:extent cx="4482" cy="242048"/>
+                <wp:effectExtent l="0" t="0" r="33655" b="24765"/>
+                <wp:wrapNone/>
+                <wp:docPr id="1822151219" name="Conector recto 3"/>
                 <wp:cNvGraphicFramePr/>
                 <a:graphic xmlns:a="http://schemas.openxmlformats.org/drawingml/2006/main">
                   <a:graphicData uri="http://schemas.microsoft.com/office/word/2010/wordprocessingShape">
@@ -30,7 +581,7 @@
                       <wps:spPr>
                         <a:xfrm flipH="1" flipV="1">
                           <a:off x="0" y="0"/>
-                          <a:ext cx="198120" cy="1440180"/>
+                          <a:ext cx="4482" cy="242048"/>
                         </a:xfrm>
                         <a:prstGeom prst="line">
                           <a:avLst/>
@@ -68,7 +619,7 @@
           </mc:Choice>
           <mc:Fallback>
             <w:pict>
-              <v:line w14:anchorId="646E53EC" id="Conector recto 75112389" o:spid="_x0000_s1026" style="position:absolute;flip:x y;z-index:251658255;visibility:visible;mso-wrap-style:square;mso-wrap-distance-left:9pt;mso-wrap-distance-top:0;mso-wrap-distance-right:9pt;mso-wrap-distance-bottom:0;mso-position-horizontal:absolute;mso-position-horizontal-relative:text;mso-position-vertical:absolute;mso-position-vertical-relative:text" from="318.15pt,106.75pt" to="333.75pt,220.15pt" o:gfxdata="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" strokecolor="#4472c4 [3204]">
+              <v:line w14:anchorId="03D61103" id="Conector recto 3" o:spid="_x0000_s1026" style="position:absolute;flip:x y;z-index:251677696;visibility:visible;mso-wrap-style:square;mso-wrap-distance-left:9pt;mso-wrap-distance-top:0;mso-wrap-distance-right:9pt;mso-wrap-distance-bottom:0;mso-position-horizontal:absolute;mso-position-horizontal-relative:text;mso-position-vertical:absolute;mso-position-vertical-relative:text" from="275.65pt,105.6pt" to="276pt,124.65pt" o:gfxdata="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" strokecolor="#4472c4 [3204]">
                 <v:stroke dashstyle="dash"/>
               </v:line>
             </w:pict>
@@ -82,18 +633,18 @@
         <mc:AlternateContent>
           <mc:Choice Requires="wps">
             <w:drawing>
-              <wp:anchor distT="0" distB="0" distL="114300" distR="114300" simplePos="0" relativeHeight="251658254" behindDoc="0" locked="0" layoutInCell="1" allowOverlap="1" wp14:anchorId="008EA0C3" wp14:editId="6BE5DE2E">
+              <wp:anchor distT="0" distB="0" distL="114300" distR="114300" simplePos="0" relativeHeight="251676672" behindDoc="0" locked="0" layoutInCell="1" allowOverlap="1" wp14:anchorId="3E3B6010" wp14:editId="5CC57A86">
                 <wp:simplePos x="0" y="0"/>
                 <wp:positionH relativeFrom="column">
-                  <wp:posOffset>3255645</wp:posOffset>
+                  <wp:posOffset>3505312</wp:posOffset>
                 </wp:positionH>
                 <wp:positionV relativeFrom="paragraph">
-                  <wp:posOffset>273685</wp:posOffset>
+                  <wp:posOffset>1879264</wp:posOffset>
                 </wp:positionV>
-                <wp:extent cx="7620" cy="243840"/>
-                <wp:effectExtent l="0" t="0" r="30480" b="22860"/>
+                <wp:extent cx="0" cy="268941"/>
+                <wp:effectExtent l="0" t="0" r="38100" b="36195"/>
                 <wp:wrapNone/>
-                <wp:docPr id="520606485" name="Conector recto 520606485"/>
+                <wp:docPr id="1241199533" name="Conector recto 2"/>
                 <wp:cNvGraphicFramePr/>
                 <a:graphic xmlns:a="http://schemas.openxmlformats.org/drawingml/2006/main">
                   <a:graphicData uri="http://schemas.microsoft.com/office/word/2010/wordprocessingShape">
@@ -102,7 +653,7 @@
                       <wps:spPr>
                         <a:xfrm>
                           <a:off x="0" y="0"/>
-                          <a:ext cx="7620" cy="243840"/>
+                          <a:ext cx="0" cy="268941"/>
                         </a:xfrm>
                         <a:prstGeom prst="line">
                           <a:avLst/>
@@ -140,7 +691,7 @@
           </mc:Choice>
           <mc:Fallback>
             <w:pict>
-              <v:line w14:anchorId="342752B3" id="Conector recto 520606485" o:spid="_x0000_s1026" style="position:absolute;z-index:251658254;visibility:visible;mso-wrap-style:square;mso-wrap-distance-left:9pt;mso-wrap-distance-top:0;mso-wrap-distance-right:9pt;mso-wrap-distance-bottom:0;mso-position-horizontal:absolute;mso-position-horizontal-relative:text;mso-position-vertical:absolute;mso-position-vertical-relative:text" from="256.35pt,21.55pt" to="256.95pt,40.75pt" o:gfxdata="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" strokecolor="#4472c4 [3204]">
+              <v:line w14:anchorId="05506840" id="Conector recto 2" o:spid="_x0000_s1026" style="position:absolute;z-index:251676672;visibility:visible;mso-wrap-style:square;mso-wrap-distance-left:9pt;mso-wrap-distance-top:0;mso-wrap-distance-right:9pt;mso-wrap-distance-bottom:0;mso-position-horizontal:absolute;mso-position-horizontal-relative:text;mso-position-vertical:absolute;mso-position-vertical-relative:text" from="276pt,147.95pt" to="276pt,169.15pt" o:gfxdata="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" strokecolor="#4472c4 [3204]">
                 <v:stroke dashstyle="dash"/>
               </v:line>
             </w:pict>
@@ -154,7 +705,658 @@
         <mc:AlternateContent>
           <mc:Choice Requires="wps">
             <w:drawing>
-              <wp:anchor distT="0" distB="0" distL="114300" distR="114300" simplePos="0" relativeHeight="251658253" behindDoc="0" locked="0" layoutInCell="1" allowOverlap="1" wp14:anchorId="16A14DA8" wp14:editId="54092719">
+              <wp:anchor distT="0" distB="0" distL="114300" distR="114300" simplePos="0" relativeHeight="251658255" behindDoc="0" locked="0" layoutInCell="1" allowOverlap="1" wp14:anchorId="3255D365" wp14:editId="57D2CA01">
+                <wp:simplePos x="0" y="0"/>
+                <wp:positionH relativeFrom="column">
+                  <wp:posOffset>4711028</wp:posOffset>
+                </wp:positionH>
+                <wp:positionV relativeFrom="paragraph">
+                  <wp:posOffset>1215875</wp:posOffset>
+                </wp:positionV>
+                <wp:extent cx="9002" cy="1689847"/>
+                <wp:effectExtent l="0" t="0" r="29210" b="24765"/>
+                <wp:wrapNone/>
+                <wp:docPr id="75112389" name="Conector recto 75112389"/>
+                <wp:cNvGraphicFramePr/>
+                <a:graphic xmlns:a="http://schemas.openxmlformats.org/drawingml/2006/main">
+                  <a:graphicData uri="http://schemas.microsoft.com/office/word/2010/wordprocessingShape">
+                    <wps:wsp>
+                      <wps:cNvCnPr/>
+                      <wps:spPr>
+                        <a:xfrm flipH="1" flipV="1">
+                          <a:off x="0" y="0"/>
+                          <a:ext cx="9002" cy="1689847"/>
+                        </a:xfrm>
+                        <a:prstGeom prst="line">
+                          <a:avLst/>
+                        </a:prstGeom>
+                        <a:ln w="9525" cap="flat" cmpd="sng" algn="ctr">
+                          <a:solidFill>
+                            <a:schemeClr val="accent1"/>
+                          </a:solidFill>
+                          <a:prstDash val="dash"/>
+                          <a:round/>
+                          <a:headEnd type="none" w="med" len="med"/>
+                          <a:tailEnd type="none" w="med" len="med"/>
+                        </a:ln>
+                      </wps:spPr>
+                      <wps:style>
+                        <a:lnRef idx="0">
+                          <a:scrgbClr r="0" g="0" b="0"/>
+                        </a:lnRef>
+                        <a:fillRef idx="0">
+                          <a:scrgbClr r="0" g="0" b="0"/>
+                        </a:fillRef>
+                        <a:effectRef idx="0">
+                          <a:scrgbClr r="0" g="0" b="0"/>
+                        </a:effectRef>
+                        <a:fontRef idx="minor">
+                          <a:schemeClr val="tx1"/>
+                        </a:fontRef>
+                      </wps:style>
+                      <wps:bodyPr/>
+                    </wps:wsp>
+                  </a:graphicData>
+                </a:graphic>
+                <wp14:sizeRelH relativeFrom="margin">
+                  <wp14:pctWidth>0</wp14:pctWidth>
+                </wp14:sizeRelH>
+                <wp14:sizeRelV relativeFrom="margin">
+                  <wp14:pctHeight>0</wp14:pctHeight>
+                </wp14:sizeRelV>
+              </wp:anchor>
+            </w:drawing>
+          </mc:Choice>
+          <mc:Fallback>
+            <w:pict>
+              <v:line w14:anchorId="72889A09" id="Conector recto 75112389" o:spid="_x0000_s1026" style="position:absolute;flip:x y;z-index:251658255;visibility:visible;mso-wrap-style:square;mso-width-percent:0;mso-height-percent:0;mso-wrap-distance-left:9pt;mso-wrap-distance-top:0;mso-wrap-distance-right:9pt;mso-wrap-distance-bottom:0;mso-position-horizontal:absolute;mso-position-horizontal-relative:text;mso-position-vertical:absolute;mso-position-vertical-relative:text;mso-width-percent:0;mso-height-percent:0;mso-width-relative:margin;mso-height-relative:margin" from="370.95pt,95.75pt" to="371.65pt,228.8pt" o:gfxdata="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" strokecolor="#4472c4 [3204]">
+                <v:stroke dashstyle="dash"/>
+              </v:line>
+            </w:pict>
+          </mc:Fallback>
+        </mc:AlternateContent>
+      </w:r>
+      <w:r>
+        <w:rPr>
+          <w:noProof/>
+        </w:rPr>
+        <mc:AlternateContent>
+          <mc:Choice Requires="wps">
+            <w:drawing>
+              <wp:anchor distT="0" distB="0" distL="114300" distR="114300" simplePos="0" relativeHeight="251675648" behindDoc="0" locked="0" layoutInCell="1" allowOverlap="1" wp14:anchorId="396E7726" wp14:editId="02CE0E35">
+                <wp:simplePos x="0" y="0"/>
+                <wp:positionH relativeFrom="column">
+                  <wp:posOffset>4298689</wp:posOffset>
+                </wp:positionH>
+                <wp:positionV relativeFrom="paragraph">
+                  <wp:posOffset>2910205</wp:posOffset>
+                </wp:positionV>
+                <wp:extent cx="389964" cy="0"/>
+                <wp:effectExtent l="0" t="0" r="0" b="0"/>
+                <wp:wrapNone/>
+                <wp:docPr id="1043759125" name="Conector recto 1"/>
+                <wp:cNvGraphicFramePr/>
+                <a:graphic xmlns:a="http://schemas.openxmlformats.org/drawingml/2006/main">
+                  <a:graphicData uri="http://schemas.microsoft.com/office/word/2010/wordprocessingShape">
+                    <wps:wsp>
+                      <wps:cNvCnPr/>
+                      <wps:spPr>
+                        <a:xfrm flipH="1" flipV="1">
+                          <a:off x="0" y="0"/>
+                          <a:ext cx="389964" cy="0"/>
+                        </a:xfrm>
+                        <a:prstGeom prst="line">
+                          <a:avLst/>
+                        </a:prstGeom>
+                        <a:ln w="9525" cap="flat" cmpd="sng" algn="ctr">
+                          <a:solidFill>
+                            <a:schemeClr val="accent1"/>
+                          </a:solidFill>
+                          <a:prstDash val="dash"/>
+                          <a:round/>
+                          <a:headEnd type="none" w="med" len="med"/>
+                          <a:tailEnd type="none" w="med" len="med"/>
+                        </a:ln>
+                      </wps:spPr>
+                      <wps:style>
+                        <a:lnRef idx="0">
+                          <a:scrgbClr r="0" g="0" b="0"/>
+                        </a:lnRef>
+                        <a:fillRef idx="0">
+                          <a:scrgbClr r="0" g="0" b="0"/>
+                        </a:fillRef>
+                        <a:effectRef idx="0">
+                          <a:scrgbClr r="0" g="0" b="0"/>
+                        </a:effectRef>
+                        <a:fontRef idx="minor">
+                          <a:schemeClr val="tx1"/>
+                        </a:fontRef>
+                      </wps:style>
+                      <wps:bodyPr/>
+                    </wps:wsp>
+                  </a:graphicData>
+                </a:graphic>
+                <wp14:sizeRelH relativeFrom="margin">
+                  <wp14:pctWidth>0</wp14:pctWidth>
+                </wp14:sizeRelH>
+                <wp14:sizeRelV relativeFrom="margin">
+                  <wp14:pctHeight>0</wp14:pctHeight>
+                </wp14:sizeRelV>
+              </wp:anchor>
+            </w:drawing>
+          </mc:Choice>
+          <mc:Fallback>
+            <w:pict>
+              <v:line w14:anchorId="32EB76A6" id="Conector recto 1" o:spid="_x0000_s1026" style="position:absolute;flip:x y;z-index:251675648;visibility:visible;mso-wrap-style:square;mso-width-percent:0;mso-height-percent:0;mso-wrap-distance-left:9pt;mso-wrap-distance-top:0;mso-wrap-distance-right:9pt;mso-wrap-distance-bottom:0;mso-position-horizontal:absolute;mso-position-horizontal-relative:text;mso-position-vertical:absolute;mso-position-vertical-relative:text;mso-width-percent:0;mso-height-percent:0;mso-width-relative:margin;mso-height-relative:margin" from="338.5pt,229.15pt" to="369.2pt,229.15pt" o:gfxdata="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" strokecolor="#4472c4 [3204]">
+                <v:stroke dashstyle="dash"/>
+              </v:line>
+            </w:pict>
+          </mc:Fallback>
+        </mc:AlternateContent>
+      </w:r>
+      <w:r>
+        <w:rPr>
+          <w:noProof/>
+        </w:rPr>
+        <mc:AlternateContent>
+          <mc:Choice Requires="wps">
+            <w:drawing>
+              <wp:anchor distT="0" distB="0" distL="114300" distR="114300" simplePos="0" relativeHeight="251673600" behindDoc="0" locked="0" layoutInCell="1" allowOverlap="1" wp14:anchorId="48684A44" wp14:editId="0357B363">
+                <wp:simplePos x="0" y="0"/>
+                <wp:positionH relativeFrom="column">
+                  <wp:posOffset>4200973</wp:posOffset>
+                </wp:positionH>
+                <wp:positionV relativeFrom="paragraph">
+                  <wp:posOffset>1206911</wp:posOffset>
+                </wp:positionV>
+                <wp:extent cx="505610" cy="4482"/>
+                <wp:effectExtent l="0" t="0" r="27940" b="33655"/>
+                <wp:wrapNone/>
+                <wp:docPr id="2094393626" name="Conector recto 1"/>
+                <wp:cNvGraphicFramePr/>
+                <a:graphic xmlns:a="http://schemas.openxmlformats.org/drawingml/2006/main">
+                  <a:graphicData uri="http://schemas.microsoft.com/office/word/2010/wordprocessingShape">
+                    <wps:wsp>
+                      <wps:cNvCnPr/>
+                      <wps:spPr>
+                        <a:xfrm flipH="1" flipV="1">
+                          <a:off x="0" y="0"/>
+                          <a:ext cx="505610" cy="4482"/>
+                        </a:xfrm>
+                        <a:prstGeom prst="line">
+                          <a:avLst/>
+                        </a:prstGeom>
+                        <a:ln w="9525" cap="flat" cmpd="sng" algn="ctr">
+                          <a:solidFill>
+                            <a:schemeClr val="accent1"/>
+                          </a:solidFill>
+                          <a:prstDash val="dash"/>
+                          <a:round/>
+                          <a:headEnd type="none" w="med" len="med"/>
+                          <a:tailEnd type="none" w="med" len="med"/>
+                        </a:ln>
+                      </wps:spPr>
+                      <wps:style>
+                        <a:lnRef idx="0">
+                          <a:scrgbClr r="0" g="0" b="0"/>
+                        </a:lnRef>
+                        <a:fillRef idx="0">
+                          <a:scrgbClr r="0" g="0" b="0"/>
+                        </a:fillRef>
+                        <a:effectRef idx="0">
+                          <a:scrgbClr r="0" g="0" b="0"/>
+                        </a:effectRef>
+                        <a:fontRef idx="minor">
+                          <a:schemeClr val="tx1"/>
+                        </a:fontRef>
+                      </wps:style>
+                      <wps:bodyPr/>
+                    </wps:wsp>
+                  </a:graphicData>
+                </a:graphic>
+              </wp:anchor>
+            </w:drawing>
+          </mc:Choice>
+          <mc:Fallback>
+            <w:pict>
+              <v:line w14:anchorId="326331CA" id="Conector recto 1" o:spid="_x0000_s1026" style="position:absolute;flip:x y;z-index:251673600;visibility:visible;mso-wrap-style:square;mso-wrap-distance-left:9pt;mso-wrap-distance-top:0;mso-wrap-distance-right:9pt;mso-wrap-distance-bottom:0;mso-position-horizontal:absolute;mso-position-horizontal-relative:text;mso-position-vertical:absolute;mso-position-vertical-relative:text" from="330.8pt,95.05pt" to="370.6pt,95.4pt" o:gfxdata="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" strokecolor="#4472c4 [3204]">
+                <v:stroke dashstyle="dash"/>
+              </v:line>
+            </w:pict>
+          </mc:Fallback>
+        </mc:AlternateContent>
+      </w:r>
+      <w:r>
+        <w:rPr>
+          <w:noProof/>
+        </w:rPr>
+        <mc:AlternateContent>
+          <mc:Choice Requires="wps">
+            <w:drawing>
+              <wp:anchor distT="0" distB="0" distL="114300" distR="114300" simplePos="0" relativeHeight="251658254" behindDoc="0" locked="0" layoutInCell="1" allowOverlap="1" wp14:anchorId="008EA0C3" wp14:editId="3FAB18FE">
+                <wp:simplePos x="0" y="0"/>
+                <wp:positionH relativeFrom="column">
+                  <wp:posOffset>3261920</wp:posOffset>
+                </wp:positionH>
+                <wp:positionV relativeFrom="paragraph">
+                  <wp:posOffset>290717</wp:posOffset>
+                </wp:positionV>
+                <wp:extent cx="0" cy="227703"/>
+                <wp:effectExtent l="0" t="0" r="38100" b="20320"/>
+                <wp:wrapNone/>
+                <wp:docPr id="520606485" name="Conector recto 520606485"/>
+                <wp:cNvGraphicFramePr/>
+                <a:graphic xmlns:a="http://schemas.openxmlformats.org/drawingml/2006/main">
+                  <a:graphicData uri="http://schemas.microsoft.com/office/word/2010/wordprocessingShape">
+                    <wps:wsp>
+                      <wps:cNvCnPr/>
+                      <wps:spPr>
+                        <a:xfrm>
+                          <a:off x="0" y="0"/>
+                          <a:ext cx="0" cy="227703"/>
+                        </a:xfrm>
+                        <a:prstGeom prst="line">
+                          <a:avLst/>
+                        </a:prstGeom>
+                        <a:ln w="9525" cap="flat" cmpd="sng" algn="ctr">
+                          <a:solidFill>
+                            <a:schemeClr val="accent1"/>
+                          </a:solidFill>
+                          <a:prstDash val="dash"/>
+                          <a:round/>
+                          <a:headEnd type="none" w="med" len="med"/>
+                          <a:tailEnd type="none" w="med" len="med"/>
+                        </a:ln>
+                      </wps:spPr>
+                      <wps:style>
+                        <a:lnRef idx="0">
+                          <a:scrgbClr r="0" g="0" b="0"/>
+                        </a:lnRef>
+                        <a:fillRef idx="0">
+                          <a:scrgbClr r="0" g="0" b="0"/>
+                        </a:fillRef>
+                        <a:effectRef idx="0">
+                          <a:scrgbClr r="0" g="0" b="0"/>
+                        </a:effectRef>
+                        <a:fontRef idx="minor">
+                          <a:schemeClr val="tx1"/>
+                        </a:fontRef>
+                      </wps:style>
+                      <wps:bodyPr/>
+                    </wps:wsp>
+                  </a:graphicData>
+                </a:graphic>
+                <wp14:sizeRelH relativeFrom="margin">
+                  <wp14:pctWidth>0</wp14:pctWidth>
+                </wp14:sizeRelH>
+                <wp14:sizeRelV relativeFrom="margin">
+                  <wp14:pctHeight>0</wp14:pctHeight>
+                </wp14:sizeRelV>
+              </wp:anchor>
+            </w:drawing>
+          </mc:Choice>
+          <mc:Fallback>
+            <w:pict>
+              <v:line w14:anchorId="057B66BE" id="Conector recto 520606485" o:spid="_x0000_s1026" style="position:absolute;z-index:251658254;visibility:visible;mso-wrap-style:square;mso-width-percent:0;mso-height-percent:0;mso-wrap-distance-left:9pt;mso-wrap-distance-top:0;mso-wrap-distance-right:9pt;mso-wrap-distance-bottom:0;mso-position-horizontal:absolute;mso-position-horizontal-relative:text;mso-position-vertical:absolute;mso-position-vertical-relative:text;mso-width-percent:0;mso-height-percent:0;mso-width-relative:margin;mso-height-relative:margin" from="256.85pt,22.9pt" to="256.85pt,40.85pt" o:gfxdata="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" strokecolor="#4472c4 [3204]">
+                <v:stroke dashstyle="dash"/>
+              </v:line>
+            </w:pict>
+          </mc:Fallback>
+        </mc:AlternateContent>
+      </w:r>
+      <w:r>
+        <w:rPr>
+          <w:noProof/>
+        </w:rPr>
+        <mc:AlternateContent>
+          <mc:Choice Requires="wps">
+            <w:drawing>
+              <wp:anchor distT="0" distB="0" distL="114300" distR="114300" simplePos="0" relativeHeight="251649024" behindDoc="0" locked="0" layoutInCell="1" allowOverlap="1" wp14:anchorId="421FA7D9" wp14:editId="7E494054">
+                <wp:simplePos x="0" y="0"/>
+                <wp:positionH relativeFrom="margin">
+                  <wp:align>left</wp:align>
+                </wp:positionH>
+                <wp:positionV relativeFrom="paragraph">
+                  <wp:posOffset>2488864</wp:posOffset>
+                </wp:positionV>
+                <wp:extent cx="385482" cy="394447"/>
+                <wp:effectExtent l="0" t="0" r="33655" b="24765"/>
+                <wp:wrapNone/>
+                <wp:docPr id="371388562" name="Conector recto 371388562"/>
+                <wp:cNvGraphicFramePr/>
+                <a:graphic xmlns:a="http://schemas.openxmlformats.org/drawingml/2006/main">
+                  <a:graphicData uri="http://schemas.microsoft.com/office/word/2010/wordprocessingShape">
+                    <wps:wsp>
+                      <wps:cNvCnPr/>
+                      <wps:spPr>
+                        <a:xfrm flipH="1">
+                          <a:off x="0" y="0"/>
+                          <a:ext cx="385482" cy="394447"/>
+                        </a:xfrm>
+                        <a:prstGeom prst="line">
+                          <a:avLst/>
+                        </a:prstGeom>
+                      </wps:spPr>
+                      <wps:style>
+                        <a:lnRef idx="2">
+                          <a:schemeClr val="dk1"/>
+                        </a:lnRef>
+                        <a:fillRef idx="0">
+                          <a:schemeClr val="dk1"/>
+                        </a:fillRef>
+                        <a:effectRef idx="1">
+                          <a:schemeClr val="dk1"/>
+                        </a:effectRef>
+                        <a:fontRef idx="minor">
+                          <a:schemeClr val="tx1"/>
+                        </a:fontRef>
+                      </wps:style>
+                      <wps:bodyPr/>
+                    </wps:wsp>
+                  </a:graphicData>
+                </a:graphic>
+                <wp14:sizeRelH relativeFrom="margin">
+                  <wp14:pctWidth>0</wp14:pctWidth>
+                </wp14:sizeRelH>
+                <wp14:sizeRelV relativeFrom="margin">
+                  <wp14:pctHeight>0</wp14:pctHeight>
+                </wp14:sizeRelV>
+              </wp:anchor>
+            </w:drawing>
+          </mc:Choice>
+          <mc:Fallback>
+            <w:pict>
+              <v:line w14:anchorId="40CC4D62" id="Conector recto 371388562" o:spid="_x0000_s1026" style="position:absolute;flip:x;z-index:251649024;visibility:visible;mso-wrap-style:square;mso-width-percent:0;mso-height-percent:0;mso-wrap-distance-left:9pt;mso-wrap-distance-top:0;mso-wrap-distance-right:9pt;mso-wrap-distance-bottom:0;mso-position-horizontal:left;mso-position-horizontal-relative:margin;mso-position-vertical:absolute;mso-position-vertical-relative:text;mso-width-percent:0;mso-height-percent:0;mso-width-relative:margin;mso-height-relative:margin" from="0,195.95pt" to="30.35pt,227pt" o:gfxdata="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" strokecolor="black [3200]" strokeweight="1pt">
+                <v:stroke joinstyle="miter"/>
+                <w10:wrap anchorx="margin"/>
+              </v:line>
+            </w:pict>
+          </mc:Fallback>
+        </mc:AlternateContent>
+      </w:r>
+      <w:r>
+        <w:rPr>
+          <w:noProof/>
+        </w:rPr>
+        <mc:AlternateContent>
+          <mc:Choice Requires="wps">
+            <w:drawing>
+              <wp:anchor distT="0" distB="0" distL="114300" distR="114300" simplePos="0" relativeHeight="251651072" behindDoc="0" locked="0" layoutInCell="1" allowOverlap="1" wp14:anchorId="108763CD" wp14:editId="10CEC1E8">
+                <wp:simplePos x="0" y="0"/>
+                <wp:positionH relativeFrom="column">
+                  <wp:posOffset>409052</wp:posOffset>
+                </wp:positionH>
+                <wp:positionV relativeFrom="paragraph">
+                  <wp:posOffset>2488341</wp:posOffset>
+                </wp:positionV>
+                <wp:extent cx="300317" cy="385482"/>
+                <wp:effectExtent l="0" t="0" r="24130" b="33655"/>
+                <wp:wrapNone/>
+                <wp:docPr id="958742798" name="Conector recto 958742798"/>
+                <wp:cNvGraphicFramePr/>
+                <a:graphic xmlns:a="http://schemas.openxmlformats.org/drawingml/2006/main">
+                  <a:graphicData uri="http://schemas.microsoft.com/office/word/2010/wordprocessingShape">
+                    <wps:wsp>
+                      <wps:cNvCnPr/>
+                      <wps:spPr>
+                        <a:xfrm flipH="1" flipV="1">
+                          <a:off x="0" y="0"/>
+                          <a:ext cx="300317" cy="385482"/>
+                        </a:xfrm>
+                        <a:prstGeom prst="line">
+                          <a:avLst/>
+                        </a:prstGeom>
+                      </wps:spPr>
+                      <wps:style>
+                        <a:lnRef idx="2">
+                          <a:schemeClr val="dk1"/>
+                        </a:lnRef>
+                        <a:fillRef idx="0">
+                          <a:schemeClr val="dk1"/>
+                        </a:fillRef>
+                        <a:effectRef idx="1">
+                          <a:schemeClr val="dk1"/>
+                        </a:effectRef>
+                        <a:fontRef idx="minor">
+                          <a:schemeClr val="tx1"/>
+                        </a:fontRef>
+                      </wps:style>
+                      <wps:bodyPr/>
+                    </wps:wsp>
+                  </a:graphicData>
+                </a:graphic>
+                <wp14:sizeRelH relativeFrom="margin">
+                  <wp14:pctWidth>0</wp14:pctWidth>
+                </wp14:sizeRelH>
+                <wp14:sizeRelV relativeFrom="margin">
+                  <wp14:pctHeight>0</wp14:pctHeight>
+                </wp14:sizeRelV>
+              </wp:anchor>
+            </w:drawing>
+          </mc:Choice>
+          <mc:Fallback>
+            <w:pict>
+              <v:line w14:anchorId="30590442" id="Conector recto 958742798" o:spid="_x0000_s1026" style="position:absolute;flip:x y;z-index:251651072;visibility:visible;mso-wrap-style:square;mso-width-percent:0;mso-height-percent:0;mso-wrap-distance-left:9pt;mso-wrap-distance-top:0;mso-wrap-distance-right:9pt;mso-wrap-distance-bottom:0;mso-position-horizontal:absolute;mso-position-horizontal-relative:text;mso-position-vertical:absolute;mso-position-vertical-relative:text;mso-width-percent:0;mso-height-percent:0;mso-width-relative:margin;mso-height-relative:margin" from="32.2pt,195.95pt" to="55.85pt,226.3pt" o:gfxdata="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" strokecolor="black [3200]" strokeweight="1pt">
+                <v:stroke joinstyle="miter"/>
+              </v:line>
+            </w:pict>
+          </mc:Fallback>
+        </mc:AlternateContent>
+      </w:r>
+      <w:r>
+        <w:rPr>
+          <w:noProof/>
+        </w:rPr>
+        <mc:AlternateContent>
+          <mc:Choice Requires="wps">
+            <w:drawing>
+              <wp:anchor distT="0" distB="0" distL="114300" distR="114300" simplePos="0" relativeHeight="251643904" behindDoc="0" locked="0" layoutInCell="1" allowOverlap="1" wp14:anchorId="6C5C1D05" wp14:editId="257D971A">
+                <wp:simplePos x="0" y="0"/>
+                <wp:positionH relativeFrom="column">
+                  <wp:posOffset>399041</wp:posOffset>
+                </wp:positionH>
+                <wp:positionV relativeFrom="paragraph">
+                  <wp:posOffset>1525158</wp:posOffset>
+                </wp:positionV>
+                <wp:extent cx="3137" cy="977153"/>
+                <wp:effectExtent l="0" t="0" r="35560" b="33020"/>
+                <wp:wrapNone/>
+                <wp:docPr id="337146088" name="Conector recto 337146088"/>
+                <wp:cNvGraphicFramePr/>
+                <a:graphic xmlns:a="http://schemas.openxmlformats.org/drawingml/2006/main">
+                  <a:graphicData uri="http://schemas.microsoft.com/office/word/2010/wordprocessingShape">
+                    <wps:wsp>
+                      <wps:cNvCnPr/>
+                      <wps:spPr>
+                        <a:xfrm flipH="1">
+                          <a:off x="0" y="0"/>
+                          <a:ext cx="3137" cy="977153"/>
+                        </a:xfrm>
+                        <a:prstGeom prst="line">
+                          <a:avLst/>
+                        </a:prstGeom>
+                      </wps:spPr>
+                      <wps:style>
+                        <a:lnRef idx="2">
+                          <a:schemeClr val="dk1"/>
+                        </a:lnRef>
+                        <a:fillRef idx="0">
+                          <a:schemeClr val="dk1"/>
+                        </a:fillRef>
+                        <a:effectRef idx="1">
+                          <a:schemeClr val="dk1"/>
+                        </a:effectRef>
+                        <a:fontRef idx="minor">
+                          <a:schemeClr val="tx1"/>
+                        </a:fontRef>
+                      </wps:style>
+                      <wps:bodyPr/>
+                    </wps:wsp>
+                  </a:graphicData>
+                </a:graphic>
+                <wp14:sizeRelH relativeFrom="margin">
+                  <wp14:pctWidth>0</wp14:pctWidth>
+                </wp14:sizeRelH>
+                <wp14:sizeRelV relativeFrom="margin">
+                  <wp14:pctHeight>0</wp14:pctHeight>
+                </wp14:sizeRelV>
+              </wp:anchor>
+            </w:drawing>
+          </mc:Choice>
+          <mc:Fallback>
+            <w:pict>
+              <v:line w14:anchorId="4BD85B84" id="Conector recto 337146088" o:spid="_x0000_s1026" style="position:absolute;flip:x;z-index:251643904;visibility:visible;mso-wrap-style:square;mso-width-percent:0;mso-height-percent:0;mso-wrap-distance-left:9pt;mso-wrap-distance-top:0;mso-wrap-distance-right:9pt;mso-wrap-distance-bottom:0;mso-position-horizontal:absolute;mso-position-horizontal-relative:text;mso-position-vertical:absolute;mso-position-vertical-relative:text;mso-width-percent:0;mso-height-percent:0;mso-width-relative:margin;mso-height-relative:margin" from="31.4pt,120.1pt" to="31.65pt,197.05pt" o:gfxdata="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" strokecolor="black [3200]" strokeweight="1pt">
+                <v:stroke joinstyle="miter"/>
+              </v:line>
+            </w:pict>
+          </mc:Fallback>
+        </mc:AlternateContent>
+      </w:r>
+      <w:r>
+        <w:rPr>
+          <w:noProof/>
+        </w:rPr>
+        <mc:AlternateContent>
+          <mc:Choice Requires="wps">
+            <w:drawing>
+              <wp:anchor distT="0" distB="0" distL="114300" distR="114300" simplePos="0" relativeHeight="251658240" behindDoc="0" locked="0" layoutInCell="1" allowOverlap="1" wp14:anchorId="0119B80E" wp14:editId="7BEE20D2">
+                <wp:simplePos x="0" y="0"/>
+                <wp:positionH relativeFrom="column">
+                  <wp:posOffset>49157</wp:posOffset>
+                </wp:positionH>
+                <wp:positionV relativeFrom="paragraph">
+                  <wp:posOffset>1005130</wp:posOffset>
+                </wp:positionV>
+                <wp:extent cx="717177" cy="669663"/>
+                <wp:effectExtent l="0" t="0" r="26035" b="16510"/>
+                <wp:wrapNone/>
+                <wp:docPr id="1507989845" name="Elipse 1507989845"/>
+                <wp:cNvGraphicFramePr/>
+                <a:graphic xmlns:a="http://schemas.openxmlformats.org/drawingml/2006/main">
+                  <a:graphicData uri="http://schemas.microsoft.com/office/word/2010/wordprocessingShape">
+                    <wps:wsp>
+                      <wps:cNvSpPr/>
+                      <wps:spPr>
+                        <a:xfrm>
+                          <a:off x="0" y="0"/>
+                          <a:ext cx="717177" cy="669663"/>
+                        </a:xfrm>
+                        <a:prstGeom prst="ellipse">
+                          <a:avLst/>
+                        </a:prstGeom>
+                      </wps:spPr>
+                      <wps:style>
+                        <a:lnRef idx="2">
+                          <a:schemeClr val="dk1"/>
+                        </a:lnRef>
+                        <a:fillRef idx="1">
+                          <a:schemeClr val="lt1"/>
+                        </a:fillRef>
+                        <a:effectRef idx="0">
+                          <a:schemeClr val="dk1"/>
+                        </a:effectRef>
+                        <a:fontRef idx="minor">
+                          <a:schemeClr val="dk1"/>
+                        </a:fontRef>
+                      </wps:style>
+                      <wps:bodyPr rot="0" spcFirstLastPara="0" vertOverflow="overflow" horzOverflow="overflow" vert="horz" wrap="square" lIns="91440" tIns="45720" rIns="91440" bIns="45720" numCol="1" spcCol="0" rtlCol="0" fromWordArt="0" anchor="ctr" anchorCtr="0" forceAA="0" compatLnSpc="1">
+                        <a:prstTxWarp prst="textNoShape">
+                          <a:avLst/>
+                        </a:prstTxWarp>
+                        <a:noAutofit/>
+                      </wps:bodyPr>
+                    </wps:wsp>
+                  </a:graphicData>
+                </a:graphic>
+                <wp14:sizeRelH relativeFrom="margin">
+                  <wp14:pctWidth>0</wp14:pctWidth>
+                </wp14:sizeRelH>
+                <wp14:sizeRelV relativeFrom="margin">
+                  <wp14:pctHeight>0</wp14:pctHeight>
+                </wp14:sizeRelV>
+              </wp:anchor>
+            </w:drawing>
+          </mc:Choice>
+          <mc:Fallback>
+            <w:pict>
+              <v:oval w14:anchorId="7EDC6017" id="Elipse 1507989845" o:spid="_x0000_s1026" style="position:absolute;margin-left:3.85pt;margin-top:79.15pt;width:56.45pt;height:52.75pt;z-index:251658240;visibility:visible;mso-wrap-style:square;mso-width-percent:0;mso-height-percent:0;mso-wrap-distance-left:9pt;mso-wrap-distance-top:0;mso-wrap-distance-right:9pt;mso-wrap-distance-bottom:0;mso-position-horizontal:absolute;mso-position-horizontal-relative:text;mso-position-vertical:absolute;mso-position-vertical-relative:text;mso-width-percent:0;mso-height-percent:0;mso-width-relative:margin;mso-height-relative:margin;v-text-anchor:middle" o:gfxdata="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" fillcolor="white [3201]" strokecolor="black [3200]" strokeweight="1pt">
+                <v:stroke joinstyle="miter"/>
+              </v:oval>
+            </w:pict>
+          </mc:Fallback>
+        </mc:AlternateContent>
+      </w:r>
+      <w:r>
+        <w:rPr>
+          <w:noProof/>
+        </w:rPr>
+        <mc:AlternateContent>
+          <mc:Choice Requires="wps">
+            <w:drawing>
+              <wp:anchor distT="0" distB="0" distL="114300" distR="114300" simplePos="0" relativeHeight="251645952" behindDoc="0" locked="0" layoutInCell="1" allowOverlap="1" wp14:anchorId="6ABA61CE" wp14:editId="1622DAF9">
+                <wp:simplePos x="0" y="0"/>
+                <wp:positionH relativeFrom="column">
+                  <wp:posOffset>-173355</wp:posOffset>
+                </wp:positionH>
+                <wp:positionV relativeFrom="paragraph">
+                  <wp:posOffset>2016872</wp:posOffset>
+                </wp:positionV>
+                <wp:extent cx="1135380" cy="0"/>
+                <wp:effectExtent l="0" t="0" r="0" b="0"/>
+                <wp:wrapNone/>
+                <wp:docPr id="1881599929" name="Conector recto 1881599929"/>
+                <wp:cNvGraphicFramePr/>
+                <a:graphic xmlns:a="http://schemas.openxmlformats.org/drawingml/2006/main">
+                  <a:graphicData uri="http://schemas.microsoft.com/office/word/2010/wordprocessingShape">
+                    <wps:wsp>
+                      <wps:cNvCnPr/>
+                      <wps:spPr>
+                        <a:xfrm>
+                          <a:off x="0" y="0"/>
+                          <a:ext cx="1135380" cy="0"/>
+                        </a:xfrm>
+                        <a:prstGeom prst="line">
+                          <a:avLst/>
+                        </a:prstGeom>
+                      </wps:spPr>
+                      <wps:style>
+                        <a:lnRef idx="2">
+                          <a:schemeClr val="dk1"/>
+                        </a:lnRef>
+                        <a:fillRef idx="0">
+                          <a:schemeClr val="dk1"/>
+                        </a:fillRef>
+                        <a:effectRef idx="1">
+                          <a:schemeClr val="dk1"/>
+                        </a:effectRef>
+                        <a:fontRef idx="minor">
+                          <a:schemeClr val="tx1"/>
+                        </a:fontRef>
+                      </wps:style>
+                      <wps:bodyPr/>
+                    </wps:wsp>
+                  </a:graphicData>
+                </a:graphic>
+              </wp:anchor>
+            </w:drawing>
+          </mc:Choice>
+          <mc:Fallback>
+            <w:pict>
+              <v:line w14:anchorId="295C7B4B" id="Conector recto 1881599929" o:spid="_x0000_s1026" style="position:absolute;z-index:251645952;visibility:visible;mso-wrap-style:square;mso-wrap-distance-left:9pt;mso-wrap-distance-top:0;mso-wrap-distance-right:9pt;mso-wrap-distance-bottom:0;mso-position-horizontal:absolute;mso-position-horizontal-relative:text;mso-position-vertical:absolute;mso-position-vertical-relative:text" from="-13.65pt,158.8pt" to="75.75pt,158.8pt" o:gfxdata="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" strokecolor="black [3200]" strokeweight="1pt">
+                <v:stroke joinstyle="miter"/>
+              </v:line>
+            </w:pict>
+          </mc:Fallback>
+        </mc:AlternateContent>
+      </w:r>
+      <w:r>
+        <w:rPr>
+          <w:noProof/>
+        </w:rPr>
+        <mc:AlternateContent>
+          <mc:Choice Requires="wps">
+            <w:drawing>
+              <wp:anchor distT="0" distB="0" distL="114300" distR="114300" simplePos="0" relativeHeight="251658253" behindDoc="0" locked="0" layoutInCell="1" allowOverlap="1" wp14:anchorId="16A14DA8" wp14:editId="23923AE7">
                 <wp:simplePos x="0" y="0"/>
                 <wp:positionH relativeFrom="column">
                   <wp:posOffset>2409825</wp:posOffset>
@@ -209,7 +1411,7 @@
           </mc:Choice>
           <mc:Fallback>
             <w:pict>
-              <v:rect w14:anchorId="7B0855D2" id="Rectángulo 1347833444" o:spid="_x0000_s1026" style="position:absolute;margin-left:189.75pt;margin-top:-40.25pt;width:195pt;height:325.8pt;z-index:251658253;visibility:visible;mso-wrap-style:square;mso-wrap-distance-left:9pt;mso-wrap-distance-top:0;mso-wrap-distance-right:9pt;mso-wrap-distance-bottom:0;mso-position-horizontal:absolute;mso-position-horizontal-relative:text;mso-position-vertical:absolute;mso-position-vertical-relative:text;v-text-anchor:middle" o:gfxdata="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" filled="f" strokecolor="#70ad47 [3209]" strokeweight="1pt"/>
+              <v:rect w14:anchorId="4F0CF3A0" id="Rectángulo 1347833444" o:spid="_x0000_s1026" style="position:absolute;margin-left:189.75pt;margin-top:-40.25pt;width:195pt;height:325.8pt;z-index:251658253;visibility:visible;mso-wrap-style:square;mso-wrap-distance-left:9pt;mso-wrap-distance-top:0;mso-wrap-distance-right:9pt;mso-wrap-distance-bottom:0;mso-position-horizontal:absolute;mso-position-horizontal-relative:text;mso-position-vertical:absolute;mso-position-vertical-relative:text;v-text-anchor:middle" o:gfxdata="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" filled="f" strokecolor="#70ad47 [3209]" strokeweight="1pt"/>
             </w:pict>
           </mc:Fallback>
         </mc:AlternateContent>
@@ -221,149 +1423,7 @@
         <mc:AlternateContent>
           <mc:Choice Requires="wps">
             <w:drawing>
-              <wp:anchor distT="0" distB="0" distL="114300" distR="114300" simplePos="0" relativeHeight="251658252" behindDoc="0" locked="0" layoutInCell="1" allowOverlap="1" wp14:anchorId="1472D6C7" wp14:editId="287474DD">
-                <wp:simplePos x="0" y="0"/>
-                <wp:positionH relativeFrom="column">
-                  <wp:posOffset>3476625</wp:posOffset>
-                </wp:positionH>
-                <wp:positionV relativeFrom="paragraph">
-                  <wp:posOffset>1858645</wp:posOffset>
-                </wp:positionV>
-                <wp:extent cx="15240" cy="289560"/>
-                <wp:effectExtent l="76200" t="0" r="60960" b="53340"/>
-                <wp:wrapNone/>
-                <wp:docPr id="1868937843" name="Conector recto de flecha 1868937843"/>
-                <wp:cNvGraphicFramePr/>
-                <a:graphic xmlns:a="http://schemas.openxmlformats.org/drawingml/2006/main">
-                  <a:graphicData uri="http://schemas.microsoft.com/office/word/2010/wordprocessingShape">
-                    <wps:wsp>
-                      <wps:cNvCnPr/>
-                      <wps:spPr>
-                        <a:xfrm flipH="1">
-                          <a:off x="0" y="0"/>
-                          <a:ext cx="15240" cy="289560"/>
-                        </a:xfrm>
-                        <a:prstGeom prst="straightConnector1">
-                          <a:avLst/>
-                        </a:prstGeom>
-                        <a:ln>
-                          <a:tailEnd type="triangle"/>
-                        </a:ln>
-                      </wps:spPr>
-                      <wps:style>
-                        <a:lnRef idx="1">
-                          <a:schemeClr val="accent1"/>
-                        </a:lnRef>
-                        <a:fillRef idx="0">
-                          <a:schemeClr val="accent1"/>
-                        </a:fillRef>
-                        <a:effectRef idx="0">
-                          <a:schemeClr val="accent1"/>
-                        </a:effectRef>
-                        <a:fontRef idx="minor">
-                          <a:schemeClr val="tx1"/>
-                        </a:fontRef>
-                      </wps:style>
-                      <wps:bodyPr/>
-                    </wps:wsp>
-                  </a:graphicData>
-                </a:graphic>
-              </wp:anchor>
-            </w:drawing>
-          </mc:Choice>
-          <mc:Fallback>
-            <w:pict>
-              <v:shapetype w14:anchorId="72242579" id="_x0000_t32" coordsize="21600,21600" o:spt="32" o:oned="t" path="m,l21600,21600e" filled="f">
-                <v:path arrowok="t" fillok="f" o:connecttype="none"/>
-                <o:lock v:ext="edit" shapetype="t"/>
-              </v:shapetype>
-              <v:shape id="Conector recto de flecha 1868937843" o:spid="_x0000_s1026" type="#_x0000_t32" style="position:absolute;margin-left:273.75pt;margin-top:146.35pt;width:1.2pt;height:22.8pt;flip:x;z-index:251658252;visibility:visible;mso-wrap-style:square;mso-wrap-distance-left:9pt;mso-wrap-distance-top:0;mso-wrap-distance-right:9pt;mso-wrap-distance-bottom:0;mso-position-horizontal:absolute;mso-position-horizontal-relative:text;mso-position-vertical:absolute;mso-position-vertical-relative:text" o:gfxdata="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" strokecolor="#4472c4 [3204]" strokeweight=".5pt">
-                <v:stroke endarrow="block" joinstyle="miter"/>
-              </v:shape>
-            </w:pict>
-          </mc:Fallback>
-        </mc:AlternateContent>
-      </w:r>
-      <w:r>
-        <w:rPr>
-          <w:noProof/>
-        </w:rPr>
-        <mc:AlternateContent>
-          <mc:Choice Requires="wps">
-            <w:drawing>
-              <wp:anchor distT="0" distB="0" distL="114300" distR="114300" simplePos="0" relativeHeight="251672576" behindDoc="0" locked="0" layoutInCell="1" allowOverlap="1" wp14:anchorId="7B5FA5F5" wp14:editId="25303C45">
-                <wp:simplePos x="0" y="0"/>
-                <wp:positionH relativeFrom="column">
-                  <wp:posOffset>3338830</wp:posOffset>
-                </wp:positionH>
-                <wp:positionV relativeFrom="paragraph">
-                  <wp:posOffset>1287145</wp:posOffset>
-                </wp:positionV>
-                <wp:extent cx="45719" cy="320040"/>
-                <wp:effectExtent l="57150" t="38100" r="50165" b="22860"/>
-                <wp:wrapNone/>
-                <wp:docPr id="1349081714" name="Conector recto de flecha 1349081714"/>
-                <wp:cNvGraphicFramePr/>
-                <a:graphic xmlns:a="http://schemas.openxmlformats.org/drawingml/2006/main">
-                  <a:graphicData uri="http://schemas.microsoft.com/office/word/2010/wordprocessingShape">
-                    <wps:wsp>
-                      <wps:cNvCnPr/>
-                      <wps:spPr>
-                        <a:xfrm flipH="1" flipV="1">
-                          <a:off x="0" y="0"/>
-                          <a:ext cx="45719" cy="320040"/>
-                        </a:xfrm>
-                        <a:prstGeom prst="straightConnector1">
-                          <a:avLst/>
-                        </a:prstGeom>
-                        <a:ln>
-                          <a:tailEnd type="triangle"/>
-                        </a:ln>
-                      </wps:spPr>
-                      <wps:style>
-                        <a:lnRef idx="1">
-                          <a:schemeClr val="accent1"/>
-                        </a:lnRef>
-                        <a:fillRef idx="0">
-                          <a:schemeClr val="accent1"/>
-                        </a:fillRef>
-                        <a:effectRef idx="0">
-                          <a:schemeClr val="accent1"/>
-                        </a:effectRef>
-                        <a:fontRef idx="minor">
-                          <a:schemeClr val="tx1"/>
-                        </a:fontRef>
-                      </wps:style>
-                      <wps:bodyPr/>
-                    </wps:wsp>
-                  </a:graphicData>
-                </a:graphic>
-                <wp14:sizeRelH relativeFrom="margin">
-                  <wp14:pctWidth>0</wp14:pctWidth>
-                </wp14:sizeRelH>
-                <wp14:sizeRelV relativeFrom="margin">
-                  <wp14:pctHeight>0</wp14:pctHeight>
-                </wp14:sizeRelV>
-              </wp:anchor>
-            </w:drawing>
-          </mc:Choice>
-          <mc:Fallback>
-            <w:pict>
-              <v:shape w14:anchorId="6E9E087F" id="Conector recto de flecha 1349081714" o:spid="_x0000_s1026" type="#_x0000_t32" style="position:absolute;margin-left:262.9pt;margin-top:101.35pt;width:3.6pt;height:25.2pt;flip:x y;z-index:251672576;visibility:visible;mso-wrap-style:square;mso-width-percent:0;mso-height-percent:0;mso-wrap-distance-left:9pt;mso-wrap-distance-top:0;mso-wrap-distance-right:9pt;mso-wrap-distance-bottom:0;mso-position-horizontal:absolute;mso-position-horizontal-relative:text;mso-position-vertical:absolute;mso-position-vertical-relative:text;mso-width-percent:0;mso-height-percent:0;mso-width-relative:margin;mso-height-relative:margin" o:gfxdata="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" strokecolor="#4472c4 [3204]" strokeweight=".5pt">
-                <v:stroke endarrow="block" joinstyle="miter"/>
-              </v:shape>
-            </w:pict>
-          </mc:Fallback>
-        </mc:AlternateContent>
-      </w:r>
-      <w:r>
-        <w:rPr>
-          <w:noProof/>
-        </w:rPr>
-        <mc:AlternateContent>
-          <mc:Choice Requires="wps">
-            <w:drawing>
-              <wp:anchor distT="0" distB="0" distL="114300" distR="114300" simplePos="0" relativeHeight="251659264" behindDoc="0" locked="0" layoutInCell="1" allowOverlap="1" wp14:anchorId="29FC66D1" wp14:editId="5E28A399">
+              <wp:anchor distT="0" distB="0" distL="114300" distR="114300" simplePos="0" relativeHeight="251659264" behindDoc="0" locked="0" layoutInCell="1" allowOverlap="1" wp14:anchorId="29FC66D1" wp14:editId="7434E58F">
                 <wp:simplePos x="0" y="0"/>
                 <wp:positionH relativeFrom="column">
                   <wp:posOffset>3004185</wp:posOffset>
@@ -434,11 +1494,7 @@
           </mc:Choice>
           <mc:Fallback>
             <w:pict>
-              <v:shapetype w14:anchorId="29FC66D1" id="_x0000_t202" coordsize="21600,21600" o:spt="202" path="m,l,21600r21600,l21600,xe">
-                <v:stroke joinstyle="miter"/>
-                <v:path gradientshapeok="t" o:connecttype="rect"/>
-              </v:shapetype>
-              <v:shape id="Cuadro de texto 1915817124" o:spid="_x0000_s1026" type="#_x0000_t202" style="position:absolute;margin-left:236.55pt;margin-top:124.15pt;width:115.2pt;height:22.8pt;z-index:251659264;visibility:visible;mso-wrap-style:square;mso-width-percent:0;mso-height-percent:0;mso-wrap-distance-left:9pt;mso-wrap-distance-top:0;mso-wrap-distance-right:9pt;mso-wrap-distance-bottom:0;mso-position-horizontal:absolute;mso-position-horizontal-relative:text;mso-position-vertical:absolute;mso-position-vertical-relative:text;mso-width-percent:0;mso-height-percent:0;mso-width-relative:margin;mso-height-relative:margin;v-text-anchor:top" o:gfxdata="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" fillcolor="white [3201]" strokeweight=".5pt">
+              <v:shape w14:anchorId="29FC66D1" id="Cuadro de texto 1915817124" o:spid="_x0000_s1027" type="#_x0000_t202" style="position:absolute;margin-left:236.55pt;margin-top:124.15pt;width:115.2pt;height:22.8pt;z-index:251659264;visibility:visible;mso-wrap-style:square;mso-width-percent:0;mso-height-percent:0;mso-wrap-distance-left:9pt;mso-wrap-distance-top:0;mso-wrap-distance-right:9pt;mso-wrap-distance-bottom:0;mso-position-horizontal:absolute;mso-position-horizontal-relative:text;mso-position-vertical:absolute;mso-position-vertical-relative:text;mso-width-percent:0;mso-height-percent:0;mso-width-relative:margin;mso-height-relative:margin;v-text-anchor:top" o:gfxdata="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" fillcolor="white [3201]" strokeweight=".5pt">
                 <v:textbox>
                   <w:txbxContent>
                     <w:p>
@@ -452,215 +1508,6 @@
                           <w:lang w:val="es-MX"/>
                         </w:rPr>
                         <w:t>Consultar habitación</w:t>
-                      </w:r>
-                    </w:p>
-                  </w:txbxContent>
-                </v:textbox>
-              </v:shape>
-            </w:pict>
-          </mc:Fallback>
-        </mc:AlternateContent>
-      </w:r>
-      <w:r>
-        <w:rPr>
-          <w:noProof/>
-        </w:rPr>
-        <mc:AlternateContent>
-          <mc:Choice Requires="wps">
-            <w:drawing>
-              <wp:anchor distT="0" distB="0" distL="114300" distR="114300" simplePos="0" relativeHeight="251664384" behindDoc="0" locked="0" layoutInCell="1" allowOverlap="1" wp14:anchorId="6A695A2C" wp14:editId="4656FB76">
-                <wp:simplePos x="0" y="0"/>
-                <wp:positionH relativeFrom="column">
-                  <wp:posOffset>2988945</wp:posOffset>
-                </wp:positionH>
-                <wp:positionV relativeFrom="paragraph">
-                  <wp:posOffset>2148205</wp:posOffset>
-                </wp:positionV>
-                <wp:extent cx="1463040" cy="289560"/>
-                <wp:effectExtent l="0" t="0" r="22860" b="15240"/>
-                <wp:wrapNone/>
-                <wp:docPr id="1895250656" name="Cuadro de texto 1895250656"/>
-                <wp:cNvGraphicFramePr/>
-                <a:graphic xmlns:a="http://schemas.openxmlformats.org/drawingml/2006/main">
-                  <a:graphicData uri="http://schemas.microsoft.com/office/word/2010/wordprocessingShape">
-                    <wps:wsp>
-                      <wps:cNvSpPr txBox="1"/>
-                      <wps:spPr>
-                        <a:xfrm>
-                          <a:off x="0" y="0"/>
-                          <a:ext cx="1463040" cy="289560"/>
-                        </a:xfrm>
-                        <a:prstGeom prst="rect">
-                          <a:avLst/>
-                        </a:prstGeom>
-                        <a:solidFill>
-                          <a:schemeClr val="lt1"/>
-                        </a:solidFill>
-                        <a:ln w="6350">
-                          <a:solidFill>
-                            <a:prstClr val="black"/>
-                          </a:solidFill>
-                        </a:ln>
-                      </wps:spPr>
-                      <wps:txbx>
-                        <w:txbxContent>
-                          <w:p>
-                            <w:pPr>
-                              <w:rPr>
-                                <w:lang w:val="es-MX"/>
-                              </w:rPr>
-                            </w:pPr>
-                            <w:r>
-                              <w:rPr>
-                                <w:lang w:val="es-MX"/>
-                              </w:rPr>
-                              <w:t>Cancelar reserva</w:t>
-                            </w:r>
-                            <w:r>
-                              <w:rPr>
-                                <w:noProof/>
-                                <w:lang w:val="es-MX"/>
-                              </w:rPr>
-                              <w:drawing>
-                                <wp:inline distT="0" distB="0" distL="0" distR="0" wp14:anchorId="15712BD9" wp14:editId="358EEBE7">
-                                  <wp:extent cx="934720" cy="191770"/>
-                                  <wp:effectExtent l="0" t="0" r="0" b="0"/>
-                                  <wp:docPr id="1784422077" name="Imagen 1784422077"/>
-                                  <wp:cNvGraphicFramePr>
-                                    <a:graphicFrameLocks xmlns:a="http://schemas.openxmlformats.org/drawingml/2006/main" noChangeAspect="1"/>
-                                  </wp:cNvGraphicFramePr>
-                                  <a:graphic xmlns:a="http://schemas.openxmlformats.org/drawingml/2006/main">
-                                    <a:graphicData uri="http://schemas.openxmlformats.org/drawingml/2006/picture">
-                                      <pic:pic xmlns:pic="http://schemas.openxmlformats.org/drawingml/2006/picture">
-                                        <pic:nvPicPr>
-                                          <pic:cNvPr id="0" name="Picture 1"/>
-                                          <pic:cNvPicPr>
-                                            <a:picLocks noChangeAspect="1" noChangeArrowheads="1"/>
-                                          </pic:cNvPicPr>
-                                        </pic:nvPicPr>
-                                        <pic:blipFill>
-                                          <a:blip r:embed="rId8">
-                                            <a:extLst>
-                                              <a:ext uri="{28A0092B-C50C-407E-A947-70E740481C1C}">
-                                                <a14:useLocalDpi xmlns:a14="http://schemas.microsoft.com/office/drawing/2010/main" val="0"/>
-                                              </a:ext>
-                                            </a:extLst>
-                                          </a:blip>
-                                          <a:srcRect/>
-                                          <a:stretch>
-                                            <a:fillRect/>
-                                          </a:stretch>
-                                        </pic:blipFill>
-                                        <pic:spPr bwMode="auto">
-                                          <a:xfrm>
-                                            <a:off x="0" y="0"/>
-                                            <a:ext cx="934720" cy="191770"/>
-                                          </a:xfrm>
-                                          <a:prstGeom prst="rect">
-                                            <a:avLst/>
-                                          </a:prstGeom>
-                                          <a:noFill/>
-                                          <a:ln>
-                                            <a:noFill/>
-                                          </a:ln>
-                                        </pic:spPr>
-                                      </pic:pic>
-                                    </a:graphicData>
-                                  </a:graphic>
-                                </wp:inline>
-                              </w:drawing>
-                            </w:r>
-                          </w:p>
-                        </w:txbxContent>
-                      </wps:txbx>
-                      <wps:bodyPr rot="0" spcFirstLastPara="0" vertOverflow="overflow" horzOverflow="overflow" vert="horz" wrap="square" lIns="91440" tIns="45720" rIns="91440" bIns="45720" numCol="1" spcCol="0" rtlCol="0" fromWordArt="0" anchor="t" anchorCtr="0" forceAA="0" compatLnSpc="1">
-                        <a:prstTxWarp prst="textNoShape">
-                          <a:avLst/>
-                        </a:prstTxWarp>
-                        <a:noAutofit/>
-                      </wps:bodyPr>
-                    </wps:wsp>
-                  </a:graphicData>
-                </a:graphic>
-                <wp14:sizeRelH relativeFrom="margin">
-                  <wp14:pctWidth>0</wp14:pctWidth>
-                </wp14:sizeRelH>
-                <wp14:sizeRelV relativeFrom="margin">
-                  <wp14:pctHeight>0</wp14:pctHeight>
-                </wp14:sizeRelV>
-              </wp:anchor>
-            </w:drawing>
-          </mc:Choice>
-          <mc:Fallback>
-            <w:pict>
-              <v:shape w14:anchorId="6A695A2C" id="Cuadro de texto 1895250656" o:spid="_x0000_s1027" type="#_x0000_t202" style="position:absolute;margin-left:235.35pt;margin-top:169.15pt;width:115.2pt;height:22.8pt;z-index:251664384;visibility:visible;mso-wrap-style:square;mso-width-percent:0;mso-height-percent:0;mso-wrap-distance-left:9pt;mso-wrap-distance-top:0;mso-wrap-distance-right:9pt;mso-wrap-distance-bottom:0;mso-position-horizontal:absolute;mso-position-horizontal-relative:text;mso-position-vertical:absolute;mso-position-vertical-relative:text;mso-width-percent:0;mso-height-percent:0;mso-width-relative:margin;mso-height-relative:margin;v-text-anchor:top" o:gfxdata="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" fillcolor="white [3201]" strokeweight=".5pt">
-                <v:textbox>
-                  <w:txbxContent>
-                    <w:p>
-                      <w:pPr>
-                        <w:rPr>
-                          <w:lang w:val="es-MX"/>
-                        </w:rPr>
-                      </w:pPr>
-                      <w:r>
-                        <w:rPr>
-                          <w:lang w:val="es-MX"/>
-                        </w:rPr>
-                        <w:t>Cancelar reserva</w:t>
-                      </w:r>
-                      <w:r>
-                        <w:rPr>
-                          <w:noProof/>
-                          <w:lang w:val="es-MX"/>
-                        </w:rPr>
-                        <w:drawing>
-                          <wp:inline distT="0" distB="0" distL="0" distR="0" wp14:anchorId="15712BD9" wp14:editId="358EEBE7">
-                            <wp:extent cx="934720" cy="191770"/>
-                            <wp:effectExtent l="0" t="0" r="0" b="0"/>
-                            <wp:docPr id="1784422077" name="Imagen 1784422077"/>
-                            <wp:cNvGraphicFramePr>
-                              <a:graphicFrameLocks xmlns:a="http://schemas.openxmlformats.org/drawingml/2006/main" noChangeAspect="1"/>
-                            </wp:cNvGraphicFramePr>
-                            <a:graphic xmlns:a="http://schemas.openxmlformats.org/drawingml/2006/main">
-                              <a:graphicData uri="http://schemas.openxmlformats.org/drawingml/2006/picture">
-                                <pic:pic xmlns:pic="http://schemas.openxmlformats.org/drawingml/2006/picture">
-                                  <pic:nvPicPr>
-                                    <pic:cNvPr id="0" name="Picture 1"/>
-                                    <pic:cNvPicPr>
-                                      <a:picLocks noChangeAspect="1" noChangeArrowheads="1"/>
-                                    </pic:cNvPicPr>
-                                  </pic:nvPicPr>
-                                  <pic:blipFill>
-                                    <a:blip r:embed="rId8">
-                                      <a:extLst>
-                                        <a:ext uri="{28A0092B-C50C-407E-A947-70E740481C1C}">
-                                          <a14:useLocalDpi xmlns:a14="http://schemas.microsoft.com/office/drawing/2010/main" val="0"/>
-                                        </a:ext>
-                                      </a:extLst>
-                                    </a:blip>
-                                    <a:srcRect/>
-                                    <a:stretch>
-                                      <a:fillRect/>
-                                    </a:stretch>
-                                  </pic:blipFill>
-                                  <pic:spPr bwMode="auto">
-                                    <a:xfrm>
-                                      <a:off x="0" y="0"/>
-                                      <a:ext cx="934720" cy="191770"/>
-                                    </a:xfrm>
-                                    <a:prstGeom prst="rect">
-                                      <a:avLst/>
-                                    </a:prstGeom>
-                                    <a:noFill/>
-                                    <a:ln>
-                                      <a:noFill/>
-                                    </a:ln>
-                                  </pic:spPr>
-                                </pic:pic>
-                              </a:graphicData>
-                            </a:graphic>
-                          </wp:inline>
-                        </w:drawing>
                       </w:r>
                     </w:p>
                   </w:txbxContent>
@@ -1008,7 +1855,7 @@
         <mc:AlternateContent>
           <mc:Choice Requires="wps">
             <w:drawing>
-              <wp:anchor distT="0" distB="0" distL="114300" distR="114300" simplePos="0" relativeHeight="251652096" behindDoc="0" locked="0" layoutInCell="1" allowOverlap="1" wp14:anchorId="43FE1F4D" wp14:editId="37AEC9C2">
+              <wp:anchor distT="0" distB="0" distL="114300" distR="114300" simplePos="0" relativeHeight="251652096" behindDoc="0" locked="0" layoutInCell="1" allowOverlap="1" wp14:anchorId="43FE1F4D" wp14:editId="275FA8F3">
                 <wp:simplePos x="0" y="0"/>
                 <wp:positionH relativeFrom="column">
                   <wp:posOffset>3004185</wp:posOffset>
@@ -1086,7 +1933,7 @@
           </mc:Choice>
           <mc:Fallback>
             <w:pict>
-              <v:shape w14:anchorId="43FE1F4D" id="Cuadro de texto 422692859" o:spid="_x0000_s1031" type="#_x0000_t202" style="position:absolute;margin-left:236.55pt;margin-top:-.05pt;width:81.6pt;height:22.8pt;z-index:251652096;visibility:visible;mso-wrap-style:square;mso-width-percent:0;mso-height-percent:0;mso-wrap-distance-left:9pt;mso-wrap-distance-top:0;mso-wrap-distance-right:9pt;mso-wrap-distance-bottom:0;mso-position-horizontal:absolute;mso-position-horizontal-relative:text;mso-position-vertical:absolute;mso-position-vertical-relative:text;mso-width-percent:0;mso-height-percent:0;mso-width-relative:margin;mso-height-relative:margin;v-text-anchor:top" o:gfxdata="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" fillcolor="white [3201]" strokeweight=".5pt">
+              <v:shape w14:anchorId="43FE1F4D" id="Cuadro de texto 422692859" o:spid="_x0000_s1031" type="#_x0000_t202" style="position:absolute;margin-left:236.55pt;margin-top:-.05pt;width:81.6pt;height:22.8pt;z-index:251652096;visibility:visible;mso-wrap-style:square;mso-width-percent:0;mso-height-percent:0;mso-wrap-distance-left:9pt;mso-wrap-distance-top:0;mso-wrap-distance-right:9pt;mso-wrap-distance-bottom:0;mso-position-horizontal:absolute;mso-position-horizontal-relative:text;mso-position-vertical:absolute;mso-position-vertical-relative:text;mso-width-percent:0;mso-height-percent:0;mso-width-relative:margin;mso-height-relative:margin;v-text-anchor:top" o:gfxdata="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" fillcolor="white [3201]" strokeweight=".5pt">
                 <v:textbox>
                   <w:txbxContent>
                     <w:p>
@@ -1112,340 +1959,6 @@
                   </w:txbxContent>
                 </v:textbox>
               </v:shape>
-            </w:pict>
-          </mc:Fallback>
-        </mc:AlternateContent>
-      </w:r>
-      <w:r>
-        <w:rPr>
-          <w:noProof/>
-        </w:rPr>
-        <mc:AlternateContent>
-          <mc:Choice Requires="wps">
-            <w:drawing>
-              <wp:anchor distT="0" distB="0" distL="114300" distR="114300" simplePos="0" relativeHeight="251643904" behindDoc="0" locked="0" layoutInCell="1" allowOverlap="1" wp14:anchorId="6C5C1D05" wp14:editId="4EEEA425">
-                <wp:simplePos x="0" y="0"/>
-                <wp:positionH relativeFrom="column">
-                  <wp:posOffset>398145</wp:posOffset>
-                </wp:positionH>
-                <wp:positionV relativeFrom="paragraph">
-                  <wp:posOffset>1523365</wp:posOffset>
-                </wp:positionV>
-                <wp:extent cx="7620" cy="1295400"/>
-                <wp:effectExtent l="0" t="0" r="30480" b="19050"/>
-                <wp:wrapNone/>
-                <wp:docPr id="337146088" name="Conector recto 337146088"/>
-                <wp:cNvGraphicFramePr/>
-                <a:graphic xmlns:a="http://schemas.openxmlformats.org/drawingml/2006/main">
-                  <a:graphicData uri="http://schemas.microsoft.com/office/word/2010/wordprocessingShape">
-                    <wps:wsp>
-                      <wps:cNvCnPr/>
-                      <wps:spPr>
-                        <a:xfrm flipH="1">
-                          <a:off x="0" y="0"/>
-                          <a:ext cx="7620" cy="1295400"/>
-                        </a:xfrm>
-                        <a:prstGeom prst="line">
-                          <a:avLst/>
-                        </a:prstGeom>
-                      </wps:spPr>
-                      <wps:style>
-                        <a:lnRef idx="1">
-                          <a:schemeClr val="accent1"/>
-                        </a:lnRef>
-                        <a:fillRef idx="0">
-                          <a:schemeClr val="accent1"/>
-                        </a:fillRef>
-                        <a:effectRef idx="0">
-                          <a:schemeClr val="accent1"/>
-                        </a:effectRef>
-                        <a:fontRef idx="minor">
-                          <a:schemeClr val="tx1"/>
-                        </a:fontRef>
-                      </wps:style>
-                      <wps:bodyPr/>
-                    </wps:wsp>
-                  </a:graphicData>
-                </a:graphic>
-                <wp14:sizeRelH relativeFrom="margin">
-                  <wp14:pctWidth>0</wp14:pctWidth>
-                </wp14:sizeRelH>
-                <wp14:sizeRelV relativeFrom="margin">
-                  <wp14:pctHeight>0</wp14:pctHeight>
-                </wp14:sizeRelV>
-              </wp:anchor>
-            </w:drawing>
-          </mc:Choice>
-          <mc:Fallback>
-            <w:pict>
-              <v:line w14:anchorId="51753520" id="Conector recto 337146088" o:spid="_x0000_s1026" style="position:absolute;flip:x;z-index:251643904;visibility:visible;mso-wrap-style:square;mso-width-percent:0;mso-height-percent:0;mso-wrap-distance-left:9pt;mso-wrap-distance-top:0;mso-wrap-distance-right:9pt;mso-wrap-distance-bottom:0;mso-position-horizontal:absolute;mso-position-horizontal-relative:text;mso-position-vertical:absolute;mso-position-vertical-relative:text;mso-width-percent:0;mso-height-percent:0;mso-width-relative:margin;mso-height-relative:margin" from="31.35pt,119.95pt" to="31.95pt,221.95pt" o:gfxdata="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" strokecolor="#4472c4 [3204]" strokeweight=".5pt">
-                <v:stroke joinstyle="miter"/>
-              </v:line>
-            </w:pict>
-          </mc:Fallback>
-        </mc:AlternateContent>
-      </w:r>
-      <w:r>
-        <w:rPr>
-          <w:noProof/>
-        </w:rPr>
-        <mc:AlternateContent>
-          <mc:Choice Requires="wps">
-            <w:drawing>
-              <wp:anchor distT="0" distB="0" distL="114300" distR="114300" simplePos="0" relativeHeight="251651072" behindDoc="0" locked="0" layoutInCell="1" allowOverlap="1" wp14:anchorId="108763CD" wp14:editId="0E88A592">
-                <wp:simplePos x="0" y="0"/>
-                <wp:positionH relativeFrom="column">
-                  <wp:posOffset>428625</wp:posOffset>
-                </wp:positionH>
-                <wp:positionV relativeFrom="paragraph">
-                  <wp:posOffset>2841625</wp:posOffset>
-                </wp:positionV>
-                <wp:extent cx="259080" cy="281940"/>
-                <wp:effectExtent l="0" t="0" r="26670" b="22860"/>
-                <wp:wrapNone/>
-                <wp:docPr id="958742798" name="Conector recto 958742798"/>
-                <wp:cNvGraphicFramePr/>
-                <a:graphic xmlns:a="http://schemas.openxmlformats.org/drawingml/2006/main">
-                  <a:graphicData uri="http://schemas.microsoft.com/office/word/2010/wordprocessingShape">
-                    <wps:wsp>
-                      <wps:cNvCnPr/>
-                      <wps:spPr>
-                        <a:xfrm flipH="1" flipV="1">
-                          <a:off x="0" y="0"/>
-                          <a:ext cx="259080" cy="281940"/>
-                        </a:xfrm>
-                        <a:prstGeom prst="line">
-                          <a:avLst/>
-                        </a:prstGeom>
-                      </wps:spPr>
-                      <wps:style>
-                        <a:lnRef idx="1">
-                          <a:schemeClr val="accent1"/>
-                        </a:lnRef>
-                        <a:fillRef idx="0">
-                          <a:schemeClr val="accent1"/>
-                        </a:fillRef>
-                        <a:effectRef idx="0">
-                          <a:schemeClr val="accent1"/>
-                        </a:effectRef>
-                        <a:fontRef idx="minor">
-                          <a:schemeClr val="tx1"/>
-                        </a:fontRef>
-                      </wps:style>
-                      <wps:bodyPr/>
-                    </wps:wsp>
-                  </a:graphicData>
-                </a:graphic>
-                <wp14:sizeRelH relativeFrom="margin">
-                  <wp14:pctWidth>0</wp14:pctWidth>
-                </wp14:sizeRelH>
-                <wp14:sizeRelV relativeFrom="margin">
-                  <wp14:pctHeight>0</wp14:pctHeight>
-                </wp14:sizeRelV>
-              </wp:anchor>
-            </w:drawing>
-          </mc:Choice>
-          <mc:Fallback>
-            <w:pict>
-              <v:line w14:anchorId="07B77FAA" id="Conector recto 958742798" o:spid="_x0000_s1026" style="position:absolute;flip:x y;z-index:251651072;visibility:visible;mso-wrap-style:square;mso-width-percent:0;mso-height-percent:0;mso-wrap-distance-left:9pt;mso-wrap-distance-top:0;mso-wrap-distance-right:9pt;mso-wrap-distance-bottom:0;mso-position-horizontal:absolute;mso-position-horizontal-relative:text;mso-position-vertical:absolute;mso-position-vertical-relative:text;mso-width-percent:0;mso-height-percent:0;mso-width-relative:margin;mso-height-relative:margin" from="33.75pt,223.75pt" to="54.15pt,245.95pt" o:gfxdata="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" strokecolor="#4472c4 [3204]" strokeweight=".5pt">
-                <v:stroke joinstyle="miter"/>
-              </v:line>
-            </w:pict>
-          </mc:Fallback>
-        </mc:AlternateContent>
-      </w:r>
-      <w:r>
-        <w:rPr>
-          <w:noProof/>
-        </w:rPr>
-        <mc:AlternateContent>
-          <mc:Choice Requires="wps">
-            <w:drawing>
-              <wp:anchor distT="0" distB="0" distL="114300" distR="114300" simplePos="0" relativeHeight="251649024" behindDoc="0" locked="0" layoutInCell="1" allowOverlap="1" wp14:anchorId="421FA7D9" wp14:editId="290253EE">
-                <wp:simplePos x="0" y="0"/>
-                <wp:positionH relativeFrom="column">
-                  <wp:posOffset>78105</wp:posOffset>
-                </wp:positionH>
-                <wp:positionV relativeFrom="paragraph">
-                  <wp:posOffset>2826385</wp:posOffset>
-                </wp:positionV>
-                <wp:extent cx="320040" cy="327660"/>
-                <wp:effectExtent l="0" t="0" r="22860" b="34290"/>
-                <wp:wrapNone/>
-                <wp:docPr id="371388562" name="Conector recto 371388562"/>
-                <wp:cNvGraphicFramePr/>
-                <a:graphic xmlns:a="http://schemas.openxmlformats.org/drawingml/2006/main">
-                  <a:graphicData uri="http://schemas.microsoft.com/office/word/2010/wordprocessingShape">
-                    <wps:wsp>
-                      <wps:cNvCnPr/>
-                      <wps:spPr>
-                        <a:xfrm flipH="1">
-                          <a:off x="0" y="0"/>
-                          <a:ext cx="320040" cy="327660"/>
-                        </a:xfrm>
-                        <a:prstGeom prst="line">
-                          <a:avLst/>
-                        </a:prstGeom>
-                      </wps:spPr>
-                      <wps:style>
-                        <a:lnRef idx="1">
-                          <a:schemeClr val="accent1"/>
-                        </a:lnRef>
-                        <a:fillRef idx="0">
-                          <a:schemeClr val="accent1"/>
-                        </a:fillRef>
-                        <a:effectRef idx="0">
-                          <a:schemeClr val="accent1"/>
-                        </a:effectRef>
-                        <a:fontRef idx="minor">
-                          <a:schemeClr val="tx1"/>
-                        </a:fontRef>
-                      </wps:style>
-                      <wps:bodyPr/>
-                    </wps:wsp>
-                  </a:graphicData>
-                </a:graphic>
-              </wp:anchor>
-            </w:drawing>
-          </mc:Choice>
-          <mc:Fallback>
-            <w:pict>
-              <v:line w14:anchorId="5F861C72" id="Conector recto 371388562" o:spid="_x0000_s1026" style="position:absolute;flip:x;z-index:251649024;visibility:visible;mso-wrap-style:square;mso-wrap-distance-left:9pt;mso-wrap-distance-top:0;mso-wrap-distance-right:9pt;mso-wrap-distance-bottom:0;mso-position-horizontal:absolute;mso-position-horizontal-relative:text;mso-position-vertical:absolute;mso-position-vertical-relative:text" from="6.15pt,222.55pt" to="31.35pt,248.35pt" o:gfxdata="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" strokecolor="#4472c4 [3204]" strokeweight=".5pt">
-                <v:stroke joinstyle="miter"/>
-              </v:line>
-            </w:pict>
-          </mc:Fallback>
-        </mc:AlternateContent>
-      </w:r>
-      <w:r>
-        <w:rPr>
-          <w:noProof/>
-        </w:rPr>
-        <mc:AlternateContent>
-          <mc:Choice Requires="wps">
-            <w:drawing>
-              <wp:anchor distT="0" distB="0" distL="114300" distR="114300" simplePos="0" relativeHeight="251645952" behindDoc="0" locked="0" layoutInCell="1" allowOverlap="1" wp14:anchorId="6ABA61CE" wp14:editId="3F7DDD38">
-                <wp:simplePos x="0" y="0"/>
-                <wp:positionH relativeFrom="column">
-                  <wp:posOffset>-97155</wp:posOffset>
-                </wp:positionH>
-                <wp:positionV relativeFrom="paragraph">
-                  <wp:posOffset>2003425</wp:posOffset>
-                </wp:positionV>
-                <wp:extent cx="1135380" cy="0"/>
-                <wp:effectExtent l="0" t="0" r="0" b="0"/>
-                <wp:wrapNone/>
-                <wp:docPr id="1881599929" name="Conector recto 1881599929"/>
-                <wp:cNvGraphicFramePr/>
-                <a:graphic xmlns:a="http://schemas.openxmlformats.org/drawingml/2006/main">
-                  <a:graphicData uri="http://schemas.microsoft.com/office/word/2010/wordprocessingShape">
-                    <wps:wsp>
-                      <wps:cNvCnPr/>
-                      <wps:spPr>
-                        <a:xfrm>
-                          <a:off x="0" y="0"/>
-                          <a:ext cx="1135380" cy="0"/>
-                        </a:xfrm>
-                        <a:prstGeom prst="line">
-                          <a:avLst/>
-                        </a:prstGeom>
-                      </wps:spPr>
-                      <wps:style>
-                        <a:lnRef idx="1">
-                          <a:schemeClr val="accent1"/>
-                        </a:lnRef>
-                        <a:fillRef idx="0">
-                          <a:schemeClr val="accent1"/>
-                        </a:fillRef>
-                        <a:effectRef idx="0">
-                          <a:schemeClr val="accent1"/>
-                        </a:effectRef>
-                        <a:fontRef idx="minor">
-                          <a:schemeClr val="tx1"/>
-                        </a:fontRef>
-                      </wps:style>
-                      <wps:bodyPr/>
-                    </wps:wsp>
-                  </a:graphicData>
-                </a:graphic>
-              </wp:anchor>
-            </w:drawing>
-          </mc:Choice>
-          <mc:Fallback>
-            <w:pict>
-              <v:line w14:anchorId="2087EF15" id="Conector recto 1881599929" o:spid="_x0000_s1026" style="position:absolute;z-index:251645952;visibility:visible;mso-wrap-style:square;mso-wrap-distance-left:9pt;mso-wrap-distance-top:0;mso-wrap-distance-right:9pt;mso-wrap-distance-bottom:0;mso-position-horizontal:absolute;mso-position-horizontal-relative:text;mso-position-vertical:absolute;mso-position-vertical-relative:text" from="-7.65pt,157.75pt" to="81.75pt,157.75pt" o:gfxdata="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" strokecolor="#4472c4 [3204]" strokeweight=".5pt">
-                <v:stroke joinstyle="miter"/>
-              </v:line>
-            </w:pict>
-          </mc:Fallback>
-        </mc:AlternateContent>
-      </w:r>
-      <w:r>
-        <w:rPr>
-          <w:noProof/>
-        </w:rPr>
-        <mc:AlternateContent>
-          <mc:Choice Requires="wps">
-            <w:drawing>
-              <wp:anchor distT="0" distB="0" distL="114300" distR="114300" simplePos="0" relativeHeight="251658240" behindDoc="0" locked="0" layoutInCell="1" allowOverlap="1" wp14:anchorId="0119B80E" wp14:editId="47D61DDC">
-                <wp:simplePos x="0" y="0"/>
-                <wp:positionH relativeFrom="column">
-                  <wp:posOffset>-66675</wp:posOffset>
-                </wp:positionH>
-                <wp:positionV relativeFrom="paragraph">
-                  <wp:posOffset>570865</wp:posOffset>
-                </wp:positionV>
-                <wp:extent cx="952500" cy="929640"/>
-                <wp:effectExtent l="0" t="0" r="19050" b="22860"/>
-                <wp:wrapNone/>
-                <wp:docPr id="1507989845" name="Elipse 1507989845"/>
-                <wp:cNvGraphicFramePr/>
-                <a:graphic xmlns:a="http://schemas.openxmlformats.org/drawingml/2006/main">
-                  <a:graphicData uri="http://schemas.microsoft.com/office/word/2010/wordprocessingShape">
-                    <wps:wsp>
-                      <wps:cNvSpPr/>
-                      <wps:spPr>
-                        <a:xfrm>
-                          <a:off x="0" y="0"/>
-                          <a:ext cx="952500" cy="929640"/>
-                        </a:xfrm>
-                        <a:prstGeom prst="ellipse">
-                          <a:avLst/>
-                        </a:prstGeom>
-                      </wps:spPr>
-                      <wps:style>
-                        <a:lnRef idx="2">
-                          <a:schemeClr val="accent1">
-                            <a:shade val="15000"/>
-                          </a:schemeClr>
-                        </a:lnRef>
-                        <a:fillRef idx="1">
-                          <a:schemeClr val="accent1"/>
-                        </a:fillRef>
-                        <a:effectRef idx="0">
-                          <a:schemeClr val="accent1"/>
-                        </a:effectRef>
-                        <a:fontRef idx="minor">
-                          <a:schemeClr val="lt1"/>
-                        </a:fontRef>
-                      </wps:style>
-                      <wps:bodyPr rot="0" spcFirstLastPara="0" vertOverflow="overflow" horzOverflow="overflow" vert="horz" wrap="square" lIns="91440" tIns="45720" rIns="91440" bIns="45720" numCol="1" spcCol="0" rtlCol="0" fromWordArt="0" anchor="ctr" anchorCtr="0" forceAA="0" compatLnSpc="1">
-                        <a:prstTxWarp prst="textNoShape">
-                          <a:avLst/>
-                        </a:prstTxWarp>
-                        <a:noAutofit/>
-                      </wps:bodyPr>
-                    </wps:wsp>
-                  </a:graphicData>
-                </a:graphic>
-              </wp:anchor>
-            </w:drawing>
-          </mc:Choice>
-          <mc:Fallback>
-            <w:pict>
-              <v:oval w14:anchorId="24466142" id="Elipse 1507989845" o:spid="_x0000_s1026" style="position:absolute;margin-left:-5.25pt;margin-top:44.95pt;width:75pt;height:73.2pt;z-index:251658240;visibility:visible;mso-wrap-style:square;mso-wrap-distance-left:9pt;mso-wrap-distance-top:0;mso-wrap-distance-right:9pt;mso-wrap-distance-bottom:0;mso-position-horizontal:absolute;mso-position-horizontal-relative:text;mso-position-vertical:absolute;mso-position-vertical-relative:text;v-text-anchor:middle" o:gfxdata="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" fillcolor="#4472c4 [3204]" strokecolor="#09101d [484]" strokeweight="1pt">
-                <v:stroke joinstyle="miter"/>
-              </v:oval>
             </w:pict>
           </mc:Fallback>
         </mc:AlternateContent>
@@ -2569,50 +3082,37 @@
           </w:p>
           <w:p>
             <w:pPr>
-              <w:pStyle w:val="Prrafodelista"/>
-              <w:numPr>
-                <w:ilvl w:val="0"/>
-                <w:numId w:val="2"/>
-              </w:numPr>
+              <w:tabs>
+                <w:tab w:val="left" w:pos="3684"/>
+              </w:tabs>
+              <w:ind w:left="360"/>
+              <w:rPr>
+                <w:b/>
+                <w:bCs/>
+              </w:rPr>
+            </w:pPr>
+            <w:r>
+              <w:t xml:space="preserve">2. </w:t>
+            </w:r>
+            <w:r>
+              <w:t>No se completan los datos necesarios.</w:t>
+            </w:r>
+          </w:p>
+          <w:p>
+            <w:pPr>
               <w:tabs>
                 <w:tab w:val="left" w:pos="3684"/>
               </w:tabs>
             </w:pPr>
             <w:r>
-              <w:t>No se completan los datos necesarios.</w:t>
-            </w:r>
-          </w:p>
-          <w:p>
-            <w:pPr>
-              <w:pStyle w:val="Prrafodelista"/>
-              <w:numPr>
-                <w:ilvl w:val="0"/>
-                <w:numId w:val="2"/>
-              </w:numPr>
-              <w:tabs>
-                <w:tab w:val="left" w:pos="3684"/>
-              </w:tabs>
-            </w:pPr>
-            <w:r>
-              <w:t>No se completan los datos necesarios.</w:t>
-            </w:r>
-          </w:p>
-          <w:p>
-            <w:pPr>
-              <w:pStyle w:val="Prrafodelista"/>
-              <w:numPr>
-                <w:ilvl w:val="0"/>
-                <w:numId w:val="2"/>
-              </w:numPr>
-              <w:tabs>
-                <w:tab w:val="left" w:pos="3684"/>
-              </w:tabs>
-            </w:pPr>
-            <w:proofErr w:type="gramStart"/>
-            <w:r>
-              <w:t>Los datos no son correctos????????????</w:t>
-            </w:r>
-            <w:proofErr w:type="gramEnd"/>
+              <w:t xml:space="preserve">       3. </w:t>
+            </w:r>
+            <w:r>
+              <w:t>l</w:t>
+            </w:r>
+            <w:r>
+              <w:t>os datos no son correctos</w:t>
+            </w:r>
           </w:p>
           <w:p>
             <w:pPr>
@@ -2694,10 +3194,7 @@
               <w:jc w:val="center"/>
             </w:pPr>
             <w:r>
-              <w:t xml:space="preserve">Caso de uso: </w:t>
-            </w:r>
-            <w:r>
-              <w:t>Alquilar una casa</w:t>
+              <w:t>Caso de uso: Alquilar una casa</w:t>
             </w:r>
           </w:p>
         </w:tc>
@@ -2726,14 +3223,7 @@
                 <w:b/>
                 <w:bCs/>
               </w:rPr>
-              <w:t>Propósito</w:t>
-            </w:r>
-            <w:r>
-              <w:rPr>
-                <w:b/>
-                <w:bCs/>
-              </w:rPr>
-              <w:t xml:space="preserve">: </w:t>
+              <w:t xml:space="preserve">Propósito: </w:t>
             </w:r>
             <w:r>
               <w:t>Alquilar una casa a un cliente.</w:t>
@@ -2760,13 +3250,7 @@
               <w:t xml:space="preserve">Resumen: </w:t>
             </w:r>
             <w:r>
-              <w:t>El administrador</w:t>
-            </w:r>
-            <w:r>
-              <w:t xml:space="preserve"> realiza una reserva a nombre de un cliente, existente o nuevo</w:t>
-            </w:r>
-            <w:r>
-              <w:t>.</w:t>
+              <w:t>El administrador realiza una reserva a nombre de un cliente, existente o nuevo.</w:t>
             </w:r>
           </w:p>
           <w:p/>
@@ -2931,6 +3415,19 @@
               </w:tabs>
             </w:pPr>
             <w:r>
+              <w:t xml:space="preserve">1. </w:t>
+            </w:r>
+            <w:r>
+              <w:t>No se completan todos los datos/ datos erróneos.</w:t>
+            </w:r>
+          </w:p>
+          <w:p>
+            <w:pPr>
+              <w:tabs>
+                <w:tab w:val="left" w:pos="3684"/>
+              </w:tabs>
+            </w:pPr>
+            <w:r>
               <w:t>2. No haya casas/habitaciones disponibles.</w:t>
             </w:r>
           </w:p>
@@ -3026,6 +3523,7 @@
         </w:tc>
       </w:tr>
     </w:tbl>
+    <w:p/>
     <w:p/>
     <w:p/>
     <w:tbl>
@@ -3049,17 +3547,7 @@
               <w:jc w:val="center"/>
             </w:pPr>
             <w:r>
-              <w:lastRenderedPageBreak/>
-              <w:t xml:space="preserve">Caso de uso: </w:t>
-            </w:r>
-            <w:r>
-              <w:t>Cancelar</w:t>
-            </w:r>
-            <w:r>
-              <w:t xml:space="preserve"> una </w:t>
-            </w:r>
-            <w:r>
-              <w:t>reserva</w:t>
+              <w:t>Caso de uso: Cancelar una reserva</w:t>
             </w:r>
           </w:p>
         </w:tc>
@@ -3088,42 +3576,22 @@
                 <w:b/>
                 <w:bCs/>
               </w:rPr>
-              <w:t>Propósito:</w:t>
-            </w:r>
+              <w:t xml:space="preserve">Propósito: </w:t>
+            </w:r>
+            <w:r>
+              <w:t>Cancelar reserva de un cliente.</w:t>
+            </w:r>
+          </w:p>
+          <w:p>
             <w:r>
               <w:rPr>
                 <w:b/>
                 <w:bCs/>
               </w:rPr>
-              <w:t xml:space="preserve"> </w:t>
-            </w:r>
-            <w:r>
-              <w:t>Cancelar reserva de un cliente</w:t>
-            </w:r>
-            <w:r>
-              <w:t>.</w:t>
-            </w:r>
-          </w:p>
-          <w:p>
-            <w:r>
-              <w:rPr>
-                <w:b/>
-                <w:bCs/>
-              </w:rPr>
-              <w:t>Postcondiciones:</w:t>
-            </w:r>
-            <w:r>
-              <w:rPr>
-                <w:b/>
-                <w:bCs/>
-              </w:rPr>
-              <w:t xml:space="preserve"> </w:t>
-            </w:r>
-            <w:r>
-              <w:t>Se cancela la reserva, quedan habilitadas las fechas para disponibilidad nueva</w:t>
-            </w:r>
-            <w:r>
-              <w:t>.</w:t>
+              <w:t xml:space="preserve">Postcondiciones: </w:t>
+            </w:r>
+            <w:r>
+              <w:t>Se cancela la reserva, quedan habilitadas las fechas para disponibilidad nueva.</w:t>
             </w:r>
           </w:p>
           <w:p>
@@ -3135,10 +3603,7 @@
               <w:t xml:space="preserve">Resumen: </w:t>
             </w:r>
             <w:r>
-              <w:t xml:space="preserve">El administrador </w:t>
-            </w:r>
-            <w:r>
-              <w:t>consulta la reserva a cancelar y la da de baja.</w:t>
+              <w:t>El administrador consulta la reserva a cancelar y la da de baja.</w:t>
             </w:r>
           </w:p>
           <w:p/>
@@ -5836,6 +6301,23 @@
 </file>
 
 <file path=customXml/item1.xml><?xml version="1.0" encoding="utf-8"?>
+<p:properties xmlns:p="http://schemas.microsoft.com/office/2006/metadata/properties" xmlns:xsi="http://www.w3.org/2001/XMLSchema-instance" xmlns:pc="http://schemas.microsoft.com/office/infopath/2007/PartnerControls">
+  <documentManagement>
+    <_activity xmlns="6d286f5f-2276-4720-92a1-f80eaf60f1e9" xsi:nil="true"/>
+  </documentManagement>
+</p:properties>
+</file>
+
+<file path=customXml/item2.xml><?xml version="1.0" encoding="utf-8"?>
+<?mso-contentType ?>
+<FormTemplates xmlns="http://schemas.microsoft.com/sharepoint/v3/contenttype/forms">
+  <Display>DocumentLibraryForm</Display>
+  <Edit>DocumentLibraryForm</Edit>
+  <New>DocumentLibraryForm</New>
+</FormTemplates>
+</file>
+
+<file path=customXml/item3.xml><?xml version="1.0" encoding="utf-8"?>
 <ct:contentTypeSchema xmlns:ct="http://schemas.microsoft.com/office/2006/metadata/contentType" xmlns:ma="http://schemas.microsoft.com/office/2006/metadata/properties/metaAttributes" ct:_="" ma:_="" ma:contentTypeName="Documento" ma:contentTypeID="0x0101000E693B0C7010D44A84F3BCA381EB52C6" ma:contentTypeVersion="7" ma:contentTypeDescription="Crear nuevo documento." ma:contentTypeScope="" ma:versionID="c94df88798baa962d7a026140e92659e">
   <xsd:schema xmlns:xsd="http://www.w3.org/2001/XMLSchema" xmlns:xs="http://www.w3.org/2001/XMLSchema" xmlns:p="http://schemas.microsoft.com/office/2006/metadata/properties" xmlns:ns3="6d286f5f-2276-4720-92a1-f80eaf60f1e9" xmlns:ns4="44a3c8f0-7aa9-4c29-a907-bc220f89c5ba" targetNamespace="http://schemas.microsoft.com/office/2006/metadata/properties" ma:root="true" ma:fieldsID="bf7c19e938a3302392b06edc16348f61" ns3:_="" ns4:_="">
     <xsd:import namespace="6d286f5f-2276-4720-92a1-f80eaf60f1e9"/>
@@ -6018,24 +6500,25 @@
 </ct:contentTypeSchema>
 </file>
 
-<file path=customXml/item2.xml><?xml version="1.0" encoding="utf-8"?>
-<?mso-contentType ?>
-<FormTemplates xmlns="http://schemas.microsoft.com/sharepoint/v3/contenttype/forms">
-  <Display>DocumentLibraryForm</Display>
-  <Edit>DocumentLibraryForm</Edit>
-  <New>DocumentLibraryForm</New>
-</FormTemplates>
+<file path=customXml/itemProps1.xml><?xml version="1.0" encoding="utf-8"?>
+<ds:datastoreItem xmlns:ds="http://schemas.openxmlformats.org/officeDocument/2006/customXml" ds:itemID="{04D0812F-4FB4-4F3E-A3FC-D8535B72185E}">
+  <ds:schemaRefs>
+    <ds:schemaRef ds:uri="http://schemas.microsoft.com/office/2006/metadata/properties"/>
+    <ds:schemaRef ds:uri="http://schemas.microsoft.com/office/infopath/2007/PartnerControls"/>
+    <ds:schemaRef ds:uri="6d286f5f-2276-4720-92a1-f80eaf60f1e9"/>
+  </ds:schemaRefs>
+</ds:datastoreItem>
 </file>
 
-<file path=customXml/item3.xml><?xml version="1.0" encoding="utf-8"?>
-<p:properties xmlns:p="http://schemas.microsoft.com/office/2006/metadata/properties" xmlns:xsi="http://www.w3.org/2001/XMLSchema-instance" xmlns:pc="http://schemas.microsoft.com/office/infopath/2007/PartnerControls">
-  <documentManagement>
-    <_activity xmlns="6d286f5f-2276-4720-92a1-f80eaf60f1e9" xsi:nil="true"/>
-  </documentManagement>
-</p:properties>
+<file path=customXml/itemProps2.xml><?xml version="1.0" encoding="utf-8"?>
+<ds:datastoreItem xmlns:ds="http://schemas.openxmlformats.org/officeDocument/2006/customXml" ds:itemID="{0173AB2D-284D-41E1-8871-A13148CDCD98}">
+  <ds:schemaRefs>
+    <ds:schemaRef ds:uri="http://schemas.microsoft.com/sharepoint/v3/contenttype/forms"/>
+  </ds:schemaRefs>
+</ds:datastoreItem>
 </file>
 
-<file path=customXml/itemProps1.xml><?xml version="1.0" encoding="utf-8"?>
+<file path=customXml/itemProps3.xml><?xml version="1.0" encoding="utf-8"?>
 <ds:datastoreItem xmlns:ds="http://schemas.openxmlformats.org/officeDocument/2006/customXml" ds:itemID="{547A353E-94E5-4ADE-A2B1-989A3118E6D2}">
   <ds:schemaRefs>
     <ds:schemaRef ds:uri="http://schemas.microsoft.com/office/2006/metadata/contentType"/>
@@ -6052,29 +6535,4 @@
     <ds:schemaRef ds:uri="http://schemas.microsoft.com/internal/obd"/>
   </ds:schemaRefs>
 </ds:datastoreItem>
-</file>
-
-<file path=customXml/itemProps2.xml><?xml version="1.0" encoding="utf-8"?>
-<ds:datastoreItem xmlns:ds="http://schemas.openxmlformats.org/officeDocument/2006/customXml" ds:itemID="{0173AB2D-284D-41E1-8871-A13148CDCD98}">
-  <ds:schemaRefs>
-    <ds:schemaRef ds:uri="http://schemas.microsoft.com/sharepoint/v3/contenttype/forms"/>
-  </ds:schemaRefs>
-</ds:datastoreItem>
-</file>
-
-<file path=customXml/itemProps3.xml><?xml version="1.0" encoding="utf-8"?>
-<ds:datastoreItem xmlns:ds="http://schemas.openxmlformats.org/officeDocument/2006/customXml" ds:itemID="{04D0812F-4FB4-4F3E-A3FC-D8535B72185E}">
-  <ds:schemaRefs>
-    <ds:schemaRef ds:uri="http://schemas.microsoft.com/office/infopath/2007/PartnerControls"/>
-    <ds:schemaRef ds:uri="http://purl.org/dc/terms/"/>
-    <ds:schemaRef ds:uri="http://schemas.microsoft.com/office/2006/documentManagement/types"/>
-    <ds:schemaRef ds:uri="http://schemas.microsoft.com/office/2006/metadata/properties"/>
-    <ds:schemaRef ds:uri="http://purl.org/dc/elements/1.1/"/>
-    <ds:schemaRef ds:uri="6d286f5f-2276-4720-92a1-f80eaf60f1e9"/>
-    <ds:schemaRef ds:uri="http://purl.org/dc/dcmitype/"/>
-    <ds:schemaRef ds:uri="http://schemas.openxmlformats.org/package/2006/metadata/core-properties"/>
-    <ds:schemaRef ds:uri="44a3c8f0-7aa9-4c29-a907-bc220f89c5ba"/>
-    <ds:schemaRef ds:uri="http://www.w3.org/XML/1998/namespace"/>
-  </ds:schemaRefs>
-</ds:datastoreItem>
 </file>
</xml_diff>